<commit_message>
Dropdown, Client.js und CSS
</commit_message>
<xml_diff>
--- a/doku/Doku_Verteilte Systeme.docx
+++ b/doku/Doku_Verteilte Systeme.docx
@@ -3590,6 +3590,33 @@
     <w:p>
       <w:pPr>
         <w:pStyle w:val="Heading1"/>
+        <w:numPr>
+          <w:ilvl w:val="0"/>
+          <w:numId w:val="49"/>
+        </w:numPr>
+        <w:rPr>
+          <w:b w:val="0"/>
+          <w:sz w:val="24"/>
+        </w:rPr>
+      </w:pPr>
+      <w:r>
+        <w:rPr>
+          <w:b w:val="0"/>
+          <w:sz w:val="24"/>
+        </w:rPr>
+        <w:t>Callbacks durch async Funktion vereinfacht</w:t>
+      </w:r>
+      <w:r>
+        <w:rPr>
+          <w:b w:val="0"/>
+          <w:sz w:val="24"/>
+        </w:rPr>
+        <w:t>.</w:t>
+      </w:r>
+    </w:p>
+    <w:p>
+      <w:pPr>
+        <w:pStyle w:val="Heading1"/>
         <w:rPr>
           <w:rFonts w:asciiTheme="minorHAnsi" w:hAnsiTheme="minorHAnsi" w:cstheme="minorHAnsi"/>
           <w:color w:val="1F497D" w:themeColor="text2"/>
@@ -3853,7 +3880,7 @@
                 <w:sz w:val="32"/>
                 <w:szCs w:val="32"/>
               </w:rPr>
-              <w:t>8</w:t>
+              <w:t>16</w:t>
             </w:r>
           </w:fldSimple>
         </w:p>
@@ -3918,7 +3945,7 @@
                 <w:sz w:val="32"/>
                 <w:szCs w:val="32"/>
               </w:rPr>
-              <w:t>7</w:t>
+              <w:t>15</w:t>
             </w:r>
           </w:fldSimple>
         </w:p>
@@ -4018,7 +4045,7 @@
                   <a:blip r:embed="rId3">
                     <a:extLst>
                       <a:ext uri="{28A0092B-C50C-407E-A947-70E740481C1C}">
-                        <a14:useLocalDpi xmlns="" xmlns:wpc="http://schemas.microsoft.com/office/word/2010/wordprocessingCanvas" xmlns:cx="http://schemas.microsoft.com/office/drawing/2014/chartex" xmlns:cx1="http://schemas.microsoft.com/office/drawing/2015/9/8/chartex" xmlns:mc="http://schemas.openxmlformats.org/markup-compatibility/2006" xmlns:o="urn:schemas-microsoft-com:office:office" xmlns:v="urn:schemas-microsoft-com:vml" xmlns:wp14="http://schemas.microsoft.com/office/word/2010/wordprocessingDrawing" xmlns:w10="urn:schemas-microsoft-com:office:word" xmlns:w="http://schemas.openxmlformats.org/wordprocessingml/2006/main" xmlns:w14="http://schemas.microsoft.com/office/word/2010/wordml" xmlns:w15="http://schemas.microsoft.com/office/word/2012/wordml" xmlns:w16se="http://schemas.microsoft.com/office/word/2015/wordml/symex" xmlns:wpg="http://schemas.microsoft.com/office/word/2010/wordprocessingGroup" xmlns:wpi="http://schemas.microsoft.com/office/word/2010/wordprocessingInk" xmlns:wps="http://schemas.microsoft.com/office/word/2010/wordprocessingShape" xmlns:a14="http://schemas.microsoft.com/office/drawing/2010/main" val="0"/>
+                        <a14:useLocalDpi xmlns:a14="http://schemas.microsoft.com/office/drawing/2010/main" xmlns:wps="http://schemas.microsoft.com/office/word/2010/wordprocessingShape" xmlns:wpi="http://schemas.microsoft.com/office/word/2010/wordprocessingInk" xmlns:wpg="http://schemas.microsoft.com/office/word/2010/wordprocessingGroup" xmlns:w16se="http://schemas.microsoft.com/office/word/2015/wordml/symex" xmlns:w15="http://schemas.microsoft.com/office/word/2012/wordml" xmlns:w14="http://schemas.microsoft.com/office/word/2010/wordml" xmlns:w="http://schemas.openxmlformats.org/wordprocessingml/2006/main" xmlns:w10="urn:schemas-microsoft-com:office:word" xmlns:wp14="http://schemas.microsoft.com/office/word/2010/wordprocessingDrawing" xmlns:v="urn:schemas-microsoft-com:vml" xmlns:o="urn:schemas-microsoft-com:office:office" xmlns:mc="http://schemas.openxmlformats.org/markup-compatibility/2006" xmlns:cx1="http://schemas.microsoft.com/office/drawing/2015/9/8/chartex" xmlns:cx="http://schemas.microsoft.com/office/drawing/2014/chartex" xmlns:wpc="http://schemas.microsoft.com/office/word/2010/wordprocessingCanvas" xmlns="" val="0"/>
                       </a:ext>
                     </a:extLst>
                   </a:blip>
@@ -4122,7 +4149,7 @@
                   <a:blip r:embed="rId1">
                     <a:extLst>
                       <a:ext uri="{28A0092B-C50C-407E-A947-70E740481C1C}">
-                        <a14:useLocalDpi xmlns="" xmlns:wpc="http://schemas.microsoft.com/office/word/2010/wordprocessingCanvas" xmlns:cx="http://schemas.microsoft.com/office/drawing/2014/chartex" xmlns:cx1="http://schemas.microsoft.com/office/drawing/2015/9/8/chartex" xmlns:mc="http://schemas.openxmlformats.org/markup-compatibility/2006" xmlns:o="urn:schemas-microsoft-com:office:office" xmlns:v="urn:schemas-microsoft-com:vml" xmlns:wp14="http://schemas.microsoft.com/office/word/2010/wordprocessingDrawing" xmlns:w10="urn:schemas-microsoft-com:office:word" xmlns:w="http://schemas.openxmlformats.org/wordprocessingml/2006/main" xmlns:w14="http://schemas.microsoft.com/office/word/2010/wordml" xmlns:w15="http://schemas.microsoft.com/office/word/2012/wordml" xmlns:w16se="http://schemas.microsoft.com/office/word/2015/wordml/symex" xmlns:wpg="http://schemas.microsoft.com/office/word/2010/wordprocessingGroup" xmlns:wpi="http://schemas.microsoft.com/office/word/2010/wordprocessingInk" xmlns:wps="http://schemas.microsoft.com/office/word/2010/wordprocessingShape" xmlns:a14="http://schemas.microsoft.com/office/drawing/2010/main" val="0"/>
+                        <a14:useLocalDpi xmlns:a14="http://schemas.microsoft.com/office/drawing/2010/main" xmlns:wps="http://schemas.microsoft.com/office/word/2010/wordprocessingShape" xmlns:wpi="http://schemas.microsoft.com/office/word/2010/wordprocessingInk" xmlns:wpg="http://schemas.microsoft.com/office/word/2010/wordprocessingGroup" xmlns:w16se="http://schemas.microsoft.com/office/word/2015/wordml/symex" xmlns:w15="http://schemas.microsoft.com/office/word/2012/wordml" xmlns:w14="http://schemas.microsoft.com/office/word/2010/wordml" xmlns:w="http://schemas.openxmlformats.org/wordprocessingml/2006/main" xmlns:w10="urn:schemas-microsoft-com:office:word" xmlns:wp14="http://schemas.microsoft.com/office/word/2010/wordprocessingDrawing" xmlns:v="urn:schemas-microsoft-com:vml" xmlns:o="urn:schemas-microsoft-com:office:office" xmlns:mc="http://schemas.openxmlformats.org/markup-compatibility/2006" xmlns:cx1="http://schemas.microsoft.com/office/drawing/2015/9/8/chartex" xmlns:cx="http://schemas.microsoft.com/office/drawing/2014/chartex" xmlns:wpc="http://schemas.microsoft.com/office/word/2010/wordprocessingCanvas" xmlns="" val="0"/>
                       </a:ext>
                     </a:extLst>
                   </a:blip>
@@ -6608,6 +6635,119 @@
     </w:lvl>
   </w:abstractNum>
   <w:abstractNum w:abstractNumId="26">
+    <w:nsid w:val="68BB15EE"/>
+    <w:multiLevelType w:val="hybridMultilevel"/>
+    <w:tmpl w:val="1C62470A"/>
+    <w:lvl w:ilvl="0" w:tplc="04070001">
+      <w:start w:val="1"/>
+      <w:numFmt w:val="bullet"/>
+      <w:lvlText w:val=""/>
+      <w:lvlJc w:val="left"/>
+      <w:pPr>
+        <w:ind w:left="720" w:hanging="360"/>
+      </w:pPr>
+      <w:rPr>
+        <w:rFonts w:ascii="Symbol" w:hAnsi="Symbol" w:hint="default"/>
+      </w:rPr>
+    </w:lvl>
+    <w:lvl w:ilvl="1" w:tplc="04070003" w:tentative="1">
+      <w:start w:val="1"/>
+      <w:numFmt w:val="bullet"/>
+      <w:lvlText w:val="o"/>
+      <w:lvlJc w:val="left"/>
+      <w:pPr>
+        <w:ind w:left="1440" w:hanging="360"/>
+      </w:pPr>
+      <w:rPr>
+        <w:rFonts w:ascii="Courier New" w:hAnsi="Courier New" w:cs="Courier New" w:hint="default"/>
+      </w:rPr>
+    </w:lvl>
+    <w:lvl w:ilvl="2" w:tplc="04070005" w:tentative="1">
+      <w:start w:val="1"/>
+      <w:numFmt w:val="bullet"/>
+      <w:lvlText w:val=""/>
+      <w:lvlJc w:val="left"/>
+      <w:pPr>
+        <w:ind w:left="2160" w:hanging="360"/>
+      </w:pPr>
+      <w:rPr>
+        <w:rFonts w:ascii="Wingdings" w:hAnsi="Wingdings" w:hint="default"/>
+      </w:rPr>
+    </w:lvl>
+    <w:lvl w:ilvl="3" w:tplc="04070001" w:tentative="1">
+      <w:start w:val="1"/>
+      <w:numFmt w:val="bullet"/>
+      <w:lvlText w:val=""/>
+      <w:lvlJc w:val="left"/>
+      <w:pPr>
+        <w:ind w:left="2880" w:hanging="360"/>
+      </w:pPr>
+      <w:rPr>
+        <w:rFonts w:ascii="Symbol" w:hAnsi="Symbol" w:hint="default"/>
+      </w:rPr>
+    </w:lvl>
+    <w:lvl w:ilvl="4" w:tplc="04070003" w:tentative="1">
+      <w:start w:val="1"/>
+      <w:numFmt w:val="bullet"/>
+      <w:lvlText w:val="o"/>
+      <w:lvlJc w:val="left"/>
+      <w:pPr>
+        <w:ind w:left="3600" w:hanging="360"/>
+      </w:pPr>
+      <w:rPr>
+        <w:rFonts w:ascii="Courier New" w:hAnsi="Courier New" w:cs="Courier New" w:hint="default"/>
+      </w:rPr>
+    </w:lvl>
+    <w:lvl w:ilvl="5" w:tplc="04070005" w:tentative="1">
+      <w:start w:val="1"/>
+      <w:numFmt w:val="bullet"/>
+      <w:lvlText w:val=""/>
+      <w:lvlJc w:val="left"/>
+      <w:pPr>
+        <w:ind w:left="4320" w:hanging="360"/>
+      </w:pPr>
+      <w:rPr>
+        <w:rFonts w:ascii="Wingdings" w:hAnsi="Wingdings" w:hint="default"/>
+      </w:rPr>
+    </w:lvl>
+    <w:lvl w:ilvl="6" w:tplc="04070001" w:tentative="1">
+      <w:start w:val="1"/>
+      <w:numFmt w:val="bullet"/>
+      <w:lvlText w:val=""/>
+      <w:lvlJc w:val="left"/>
+      <w:pPr>
+        <w:ind w:left="5040" w:hanging="360"/>
+      </w:pPr>
+      <w:rPr>
+        <w:rFonts w:ascii="Symbol" w:hAnsi="Symbol" w:hint="default"/>
+      </w:rPr>
+    </w:lvl>
+    <w:lvl w:ilvl="7" w:tplc="04070003" w:tentative="1">
+      <w:start w:val="1"/>
+      <w:numFmt w:val="bullet"/>
+      <w:lvlText w:val="o"/>
+      <w:lvlJc w:val="left"/>
+      <w:pPr>
+        <w:ind w:left="5760" w:hanging="360"/>
+      </w:pPr>
+      <w:rPr>
+        <w:rFonts w:ascii="Courier New" w:hAnsi="Courier New" w:cs="Courier New" w:hint="default"/>
+      </w:rPr>
+    </w:lvl>
+    <w:lvl w:ilvl="8" w:tplc="04070005" w:tentative="1">
+      <w:start w:val="1"/>
+      <w:numFmt w:val="bullet"/>
+      <w:lvlText w:val=""/>
+      <w:lvlJc w:val="left"/>
+      <w:pPr>
+        <w:ind w:left="6480" w:hanging="360"/>
+      </w:pPr>
+      <w:rPr>
+        <w:rFonts w:ascii="Wingdings" w:hAnsi="Wingdings" w:hint="default"/>
+      </w:rPr>
+    </w:lvl>
+  </w:abstractNum>
+  <w:abstractNum w:abstractNumId="27">
     <w:nsid w:val="68E447D0"/>
     <w:multiLevelType w:val="hybridMultilevel"/>
     <w:tmpl w:val="93BAC720"/>
@@ -6696,7 +6836,7 @@
       </w:pPr>
     </w:lvl>
   </w:abstractNum>
-  <w:abstractNum w:abstractNumId="27">
+  <w:abstractNum w:abstractNumId="28">
     <w:nsid w:val="6A272B57"/>
     <w:multiLevelType w:val="multilevel"/>
     <w:tmpl w:val="70F03F9C"/>
@@ -6836,7 +6976,7 @@
       </w:rPr>
     </w:lvl>
   </w:abstractNum>
-  <w:abstractNum w:abstractNumId="28">
+  <w:abstractNum w:abstractNumId="29">
     <w:nsid w:val="6B3C386D"/>
     <w:multiLevelType w:val="hybridMultilevel"/>
     <w:tmpl w:val="BD18DF3A"/>
@@ -6949,7 +7089,7 @@
       </w:rPr>
     </w:lvl>
   </w:abstractNum>
-  <w:abstractNum w:abstractNumId="29">
+  <w:abstractNum w:abstractNumId="30">
     <w:nsid w:val="72D9424E"/>
     <w:multiLevelType w:val="multilevel"/>
     <w:tmpl w:val="9FCCFEEA"/>
@@ -7089,7 +7229,7 @@
       </w:rPr>
     </w:lvl>
   </w:abstractNum>
-  <w:abstractNum w:abstractNumId="30">
+  <w:abstractNum w:abstractNumId="31">
     <w:nsid w:val="7A7B1B97"/>
     <w:multiLevelType w:val="hybridMultilevel"/>
     <w:tmpl w:val="6A48E18C"/>
@@ -7175,7 +7315,7 @@
       </w:pPr>
     </w:lvl>
   </w:abstractNum>
-  <w:abstractNum w:abstractNumId="31">
+  <w:abstractNum w:abstractNumId="32">
     <w:nsid w:val="7A8D3693"/>
     <w:multiLevelType w:val="multilevel"/>
     <w:tmpl w:val="9FCE5036"/>
@@ -7291,7 +7431,7 @@
       </w:pPr>
     </w:lvl>
   </w:abstractNum>
-  <w:abstractNum w:abstractNumId="32">
+  <w:abstractNum w:abstractNumId="33">
     <w:nsid w:val="7B3A353F"/>
     <w:multiLevelType w:val="multilevel"/>
     <w:tmpl w:val="FCCE10D0"/>
@@ -7431,7 +7571,7 @@
       </w:rPr>
     </w:lvl>
   </w:abstractNum>
-  <w:abstractNum w:abstractNumId="33">
+  <w:abstractNum w:abstractNumId="34">
     <w:nsid w:val="7F0E1A18"/>
     <w:multiLevelType w:val="multilevel"/>
     <w:tmpl w:val="8242C4EE"/>
@@ -7643,10 +7783,10 @@
     <w:abstractNumId w:val="11"/>
   </w:num>
   <w:num w:numId="5">
-    <w:abstractNumId w:val="27"/>
+    <w:abstractNumId w:val="28"/>
   </w:num>
   <w:num w:numId="6">
-    <w:abstractNumId w:val="29"/>
+    <w:abstractNumId w:val="30"/>
   </w:num>
   <w:num w:numId="7">
     <w:abstractNumId w:val="13"/>
@@ -7673,7 +7813,7 @@
     <w:abstractNumId w:val="20"/>
   </w:num>
   <w:num w:numId="15">
-    <w:abstractNumId w:val="32"/>
+    <w:abstractNumId w:val="33"/>
   </w:num>
   <w:num w:numId="16">
     <w:abstractNumId w:val="13"/>
@@ -7778,13 +7918,13 @@
     <w:abstractNumId w:val="5"/>
   </w:num>
   <w:num w:numId="32">
-    <w:abstractNumId w:val="31"/>
+    <w:abstractNumId w:val="32"/>
   </w:num>
   <w:num w:numId="33">
-    <w:abstractNumId w:val="26"/>
+    <w:abstractNumId w:val="27"/>
   </w:num>
   <w:num w:numId="34">
-    <w:abstractNumId w:val="33"/>
+    <w:abstractNumId w:val="34"/>
   </w:num>
   <w:num w:numId="35">
     <w:abstractNumId w:val="7"/>
@@ -7817,16 +7957,19 @@
     <w:abstractNumId w:val="22"/>
   </w:num>
   <w:num w:numId="45">
-    <w:abstractNumId w:val="28"/>
+    <w:abstractNumId w:val="29"/>
   </w:num>
   <w:num w:numId="46">
-    <w:abstractNumId w:val="30"/>
+    <w:abstractNumId w:val="31"/>
   </w:num>
   <w:num w:numId="47">
     <w:abstractNumId w:val="15"/>
   </w:num>
   <w:num w:numId="48">
     <w:abstractNumId w:val="21"/>
+  </w:num>
+  <w:num w:numId="49">
+    <w:abstractNumId w:val="26"/>
   </w:num>
 </w:numbering>
 </file>
@@ -8934,7 +9077,7 @@
 </file>
 
 <file path=customXml/itemProps1.xml><?xml version="1.0" encoding="utf-8"?>
-<ds:datastoreItem xmlns:ds="http://schemas.openxmlformats.org/officeDocument/2006/customXml" ds:itemID="{27B2EEB5-332E-4454-AA49-4F6F5FC0A6F5}">
+<ds:datastoreItem xmlns:ds="http://schemas.openxmlformats.org/officeDocument/2006/customXml" ds:itemID="{94FDD7C0-72CD-41CD-8424-30CDF2C8B9E7}">
   <ds:schemaRefs>
     <ds:schemaRef ds:uri="http://schemas.openxmlformats.org/officeDocument/2006/bibliography"/>
   </ds:schemaRefs>

</xml_diff>

<commit_message>
Ich kanns nicht mehr sehen xD
</commit_message>
<xml_diff>
--- a/doku/Doku_Verteilte Systeme.docx
+++ b/doku/Doku_Verteilte Systeme.docx
@@ -3560,8 +3560,22 @@
       <w:r>
         <w:rPr>
           <w:rFonts w:asciiTheme="minorHAnsi" w:hAnsiTheme="minorHAnsi" w:cstheme="minorHAnsi"/>
-        </w:rPr>
-        <w:t>Entitäten: Arzt, Patient, Meti und Beschwerden</w:t>
+          <w:b/>
+        </w:rPr>
+        <w:t>Entitäten</w:t>
+      </w:r>
+      <w:r>
+        <w:rPr>
+          <w:rFonts w:asciiTheme="minorHAnsi" w:hAnsiTheme="minorHAnsi" w:cstheme="minorHAnsi"/>
+          <w:b/>
+        </w:rPr>
+        <w:t>:</w:t>
+      </w:r>
+      <w:r>
+        <w:rPr>
+          <w:rFonts w:asciiTheme="minorHAnsi" w:hAnsiTheme="minorHAnsi" w:cstheme="minorHAnsi"/>
+        </w:rPr>
+        <w:t xml:space="preserve"> Arzt, Patient, Meti und Beschwerden</w:t>
       </w:r>
     </w:p>
     <w:p>
@@ -4058,7 +4072,7 @@
                   <a:blip r:embed="rId3">
                     <a:extLst>
                       <a:ext uri="{28A0092B-C50C-407E-A947-70E740481C1C}">
-                        <a14:useLocalDpi xmlns="" xmlns:wpc="http://schemas.microsoft.com/office/word/2010/wordprocessingCanvas" xmlns:cx="http://schemas.microsoft.com/office/drawing/2014/chartex" xmlns:cx1="http://schemas.microsoft.com/office/drawing/2015/9/8/chartex" xmlns:mc="http://schemas.openxmlformats.org/markup-compatibility/2006" xmlns:o="urn:schemas-microsoft-com:office:office" xmlns:v="urn:schemas-microsoft-com:vml" xmlns:wp14="http://schemas.microsoft.com/office/word/2010/wordprocessingDrawing" xmlns:w10="urn:schemas-microsoft-com:office:word" xmlns:w="http://schemas.openxmlformats.org/wordprocessingml/2006/main" xmlns:w14="http://schemas.microsoft.com/office/word/2010/wordml" xmlns:w15="http://schemas.microsoft.com/office/word/2012/wordml" xmlns:w16se="http://schemas.microsoft.com/office/word/2015/wordml/symex" xmlns:wpg="http://schemas.microsoft.com/office/word/2010/wordprocessingGroup" xmlns:wpi="http://schemas.microsoft.com/office/word/2010/wordprocessingInk" xmlns:wps="http://schemas.microsoft.com/office/word/2010/wordprocessingShape" xmlns:a14="http://schemas.microsoft.com/office/drawing/2010/main" val="0"/>
+                        <a14:useLocalDpi xmlns:a14="http://schemas.microsoft.com/office/drawing/2010/main" xmlns:wps="http://schemas.microsoft.com/office/word/2010/wordprocessingShape" xmlns:wpi="http://schemas.microsoft.com/office/word/2010/wordprocessingInk" xmlns:wpg="http://schemas.microsoft.com/office/word/2010/wordprocessingGroup" xmlns:w16se="http://schemas.microsoft.com/office/word/2015/wordml/symex" xmlns:w15="http://schemas.microsoft.com/office/word/2012/wordml" xmlns:w14="http://schemas.microsoft.com/office/word/2010/wordml" xmlns:w="http://schemas.openxmlformats.org/wordprocessingml/2006/main" xmlns:w10="urn:schemas-microsoft-com:office:word" xmlns:wp14="http://schemas.microsoft.com/office/word/2010/wordprocessingDrawing" xmlns:v="urn:schemas-microsoft-com:vml" xmlns:o="urn:schemas-microsoft-com:office:office" xmlns:mc="http://schemas.openxmlformats.org/markup-compatibility/2006" xmlns:cx1="http://schemas.microsoft.com/office/drawing/2015/9/8/chartex" xmlns:cx="http://schemas.microsoft.com/office/drawing/2014/chartex" xmlns:wpc="http://schemas.microsoft.com/office/word/2010/wordprocessingCanvas" xmlns="" val="0"/>
                       </a:ext>
                     </a:extLst>
                   </a:blip>
@@ -4162,7 +4176,7 @@
                   <a:blip r:embed="rId1">
                     <a:extLst>
                       <a:ext uri="{28A0092B-C50C-407E-A947-70E740481C1C}">
-                        <a14:useLocalDpi xmlns="" xmlns:wpc="http://schemas.microsoft.com/office/word/2010/wordprocessingCanvas" xmlns:cx="http://schemas.microsoft.com/office/drawing/2014/chartex" xmlns:cx1="http://schemas.microsoft.com/office/drawing/2015/9/8/chartex" xmlns:mc="http://schemas.openxmlformats.org/markup-compatibility/2006" xmlns:o="urn:schemas-microsoft-com:office:office" xmlns:v="urn:schemas-microsoft-com:vml" xmlns:wp14="http://schemas.microsoft.com/office/word/2010/wordprocessingDrawing" xmlns:w10="urn:schemas-microsoft-com:office:word" xmlns:w="http://schemas.openxmlformats.org/wordprocessingml/2006/main" xmlns:w14="http://schemas.microsoft.com/office/word/2010/wordml" xmlns:w15="http://schemas.microsoft.com/office/word/2012/wordml" xmlns:w16se="http://schemas.microsoft.com/office/word/2015/wordml/symex" xmlns:wpg="http://schemas.microsoft.com/office/word/2010/wordprocessingGroup" xmlns:wpi="http://schemas.microsoft.com/office/word/2010/wordprocessingInk" xmlns:wps="http://schemas.microsoft.com/office/word/2010/wordprocessingShape" xmlns:a14="http://schemas.microsoft.com/office/drawing/2010/main" val="0"/>
+                        <a14:useLocalDpi xmlns:a14="http://schemas.microsoft.com/office/drawing/2010/main" xmlns:wps="http://schemas.microsoft.com/office/word/2010/wordprocessingShape" xmlns:wpi="http://schemas.microsoft.com/office/word/2010/wordprocessingInk" xmlns:wpg="http://schemas.microsoft.com/office/word/2010/wordprocessingGroup" xmlns:w16se="http://schemas.microsoft.com/office/word/2015/wordml/symex" xmlns:w15="http://schemas.microsoft.com/office/word/2012/wordml" xmlns:w14="http://schemas.microsoft.com/office/word/2010/wordml" xmlns:w="http://schemas.openxmlformats.org/wordprocessingml/2006/main" xmlns:w10="urn:schemas-microsoft-com:office:word" xmlns:wp14="http://schemas.microsoft.com/office/word/2010/wordprocessingDrawing" xmlns:v="urn:schemas-microsoft-com:vml" xmlns:o="urn:schemas-microsoft-com:office:office" xmlns:mc="http://schemas.openxmlformats.org/markup-compatibility/2006" xmlns:cx1="http://schemas.microsoft.com/office/drawing/2015/9/8/chartex" xmlns:cx="http://schemas.microsoft.com/office/drawing/2014/chartex" xmlns:wpc="http://schemas.microsoft.com/office/word/2010/wordprocessingCanvas" xmlns="" val="0"/>
                       </a:ext>
                     </a:extLst>
                   </a:blip>
@@ -9090,7 +9104,7 @@
 </file>
 
 <file path=customXml/itemProps1.xml><?xml version="1.0" encoding="utf-8"?>
-<ds:datastoreItem xmlns:ds="http://schemas.openxmlformats.org/officeDocument/2006/customXml" ds:itemID="{2C4573B6-1BDA-490E-8A8B-871BC2861E24}">
+<ds:datastoreItem xmlns:ds="http://schemas.openxmlformats.org/officeDocument/2006/customXml" ds:itemID="{F79D1440-FB76-40C8-8B91-00A9CB517E17}">
   <ds:schemaRefs>
     <ds:schemaRef ds:uri="http://schemas.openxmlformats.org/officeDocument/2006/bibliography"/>
   </ds:schemaRefs>

</xml_diff>

<commit_message>
Doku ist glaube ich fertig. :D
</commit_message>
<xml_diff>
--- a/doku/Doku_Verteilte Systeme.docx
+++ b/doku/Doku_Verteilte Systeme.docx
@@ -460,7 +460,7 @@
           <w:szCs w:val="22"/>
         </w:rPr>
       </w:pPr>
-      <w:hyperlink w:anchor="_Toc517632417" w:history="1">
+      <w:hyperlink w:anchor="_Toc517641763" w:history="1">
         <w:r>
           <w:rPr>
             <w:rStyle w:val="Hyperlink"/>
@@ -500,7 +500,7 @@
           <w:rPr>
             <w:webHidden/>
           </w:rPr>
-          <w:instrText xml:space="preserve"> PAGEREF _Toc517632417 \h </w:instrText>
+          <w:instrText xml:space="preserve"> PAGEREF _Toc517641763 \h </w:instrText>
         </w:r>
         <w:r>
           <w:rPr>
@@ -537,7 +537,7 @@
           <w:szCs w:val="22"/>
         </w:rPr>
       </w:pPr>
-      <w:hyperlink w:anchor="_Toc517632418" w:history="1">
+      <w:hyperlink w:anchor="_Toc517641764" w:history="1">
         <w:r>
           <w:rPr>
             <w:rStyle w:val="Hyperlink"/>
@@ -577,7 +577,7 @@
           <w:rPr>
             <w:webHidden/>
           </w:rPr>
-          <w:instrText xml:space="preserve"> PAGEREF _Toc517632418 \h </w:instrText>
+          <w:instrText xml:space="preserve"> PAGEREF _Toc517641764 \h </w:instrText>
         </w:r>
         <w:r>
           <w:rPr>
@@ -613,7 +613,7 @@
           <w:szCs w:val="22"/>
         </w:rPr>
       </w:pPr>
-      <w:hyperlink w:anchor="_Toc517632419" w:history="1">
+      <w:hyperlink w:anchor="_Toc517641765" w:history="1">
         <w:r>
           <w:rPr>
             <w:rStyle w:val="Hyperlink"/>
@@ -652,7 +652,7 @@
           <w:rPr>
             <w:webHidden/>
           </w:rPr>
-          <w:instrText xml:space="preserve"> PAGEREF _Toc517632419 \h </w:instrText>
+          <w:instrText xml:space="preserve"> PAGEREF _Toc517641765 \h </w:instrText>
         </w:r>
         <w:r>
           <w:rPr>
@@ -689,7 +689,7 @@
           <w:szCs w:val="22"/>
         </w:rPr>
       </w:pPr>
-      <w:hyperlink w:anchor="_Toc517632420" w:history="1">
+      <w:hyperlink w:anchor="_Toc517641766" w:history="1">
         <w:r>
           <w:rPr>
             <w:rStyle w:val="Hyperlink"/>
@@ -729,7 +729,7 @@
           <w:rPr>
             <w:webHidden/>
           </w:rPr>
-          <w:instrText xml:space="preserve"> PAGEREF _Toc517632420 \h </w:instrText>
+          <w:instrText xml:space="preserve"> PAGEREF _Toc517641766 \h </w:instrText>
         </w:r>
         <w:r>
           <w:rPr>
@@ -766,7 +766,7 @@
           <w:szCs w:val="22"/>
         </w:rPr>
       </w:pPr>
-      <w:hyperlink w:anchor="_Toc517632421" w:history="1">
+      <w:hyperlink w:anchor="_Toc517641767" w:history="1">
         <w:r>
           <w:rPr>
             <w:rStyle w:val="Hyperlink"/>
@@ -806,7 +806,7 @@
           <w:rPr>
             <w:webHidden/>
           </w:rPr>
-          <w:instrText xml:space="preserve"> PAGEREF _Toc517632421 \h </w:instrText>
+          <w:instrText xml:space="preserve"> PAGEREF _Toc517641767 \h </w:instrText>
         </w:r>
         <w:r>
           <w:rPr>
@@ -843,7 +843,7 @@
           <w:szCs w:val="22"/>
         </w:rPr>
       </w:pPr>
-      <w:hyperlink w:anchor="_Toc517632422" w:history="1">
+      <w:hyperlink w:anchor="_Toc517641768" w:history="1">
         <w:r>
           <w:rPr>
             <w:rStyle w:val="Hyperlink"/>
@@ -865,7 +865,7 @@
             <w:rStyle w:val="Hyperlink"/>
             <w:rFonts w:cstheme="minorHAnsi"/>
           </w:rPr>
-          <w:t>Servermodell</w:t>
+          <w:t>Server</w:t>
         </w:r>
         <w:r>
           <w:rPr>
@@ -883,7 +883,7 @@
           <w:rPr>
             <w:webHidden/>
           </w:rPr>
-          <w:instrText xml:space="preserve"> PAGEREF _Toc517632422 \h </w:instrText>
+          <w:instrText xml:space="preserve"> PAGEREF _Toc517641768 \h </w:instrText>
         </w:r>
         <w:r>
           <w:rPr>
@@ -920,7 +920,7 @@
           <w:szCs w:val="22"/>
         </w:rPr>
       </w:pPr>
-      <w:hyperlink w:anchor="_Toc517632423" w:history="1">
+      <w:hyperlink w:anchor="_Toc517641769" w:history="1">
         <w:r>
           <w:rPr>
             <w:rStyle w:val="Hyperlink"/>
@@ -960,7 +960,7 @@
           <w:rPr>
             <w:webHidden/>
           </w:rPr>
-          <w:instrText xml:space="preserve"> PAGEREF _Toc517632423 \h </w:instrText>
+          <w:instrText xml:space="preserve"> PAGEREF _Toc517641769 \h </w:instrText>
         </w:r>
         <w:r>
           <w:rPr>
@@ -977,7 +977,7 @@
           <w:rPr>
             <w:webHidden/>
           </w:rPr>
-          <w:t>17</w:t>
+          <w:t>18</w:t>
         </w:r>
         <w:r>
           <w:rPr>
@@ -997,7 +997,7 @@
           <w:szCs w:val="22"/>
         </w:rPr>
       </w:pPr>
-      <w:hyperlink w:anchor="_Toc517632424" w:history="1">
+      <w:hyperlink w:anchor="_Toc517641770" w:history="1">
         <w:r>
           <w:rPr>
             <w:rStyle w:val="Hyperlink"/>
@@ -1037,7 +1037,7 @@
           <w:rPr>
             <w:webHidden/>
           </w:rPr>
-          <w:instrText xml:space="preserve"> PAGEREF _Toc517632424 \h </w:instrText>
+          <w:instrText xml:space="preserve"> PAGEREF _Toc517641770 \h </w:instrText>
         </w:r>
         <w:r>
           <w:rPr>
@@ -1054,7 +1054,7 @@
           <w:rPr>
             <w:webHidden/>
           </w:rPr>
-          <w:t>17</w:t>
+          <w:t>19</w:t>
         </w:r>
         <w:r>
           <w:rPr>
@@ -1074,7 +1074,7 @@
           <w:szCs w:val="22"/>
         </w:rPr>
       </w:pPr>
-      <w:hyperlink w:anchor="_Toc517632425" w:history="1">
+      <w:hyperlink w:anchor="_Toc517641771" w:history="1">
         <w:r>
           <w:rPr>
             <w:rStyle w:val="Hyperlink"/>
@@ -1096,6 +1096,83 @@
             <w:rStyle w:val="Hyperlink"/>
             <w:rFonts w:cstheme="minorHAnsi"/>
           </w:rPr>
+          <w:t>Softwaretest</w:t>
+        </w:r>
+        <w:r>
+          <w:rPr>
+            <w:webHidden/>
+          </w:rPr>
+          <w:tab/>
+        </w:r>
+        <w:r>
+          <w:rPr>
+            <w:webHidden/>
+          </w:rPr>
+          <w:fldChar w:fldCharType="begin"/>
+        </w:r>
+        <w:r>
+          <w:rPr>
+            <w:webHidden/>
+          </w:rPr>
+          <w:instrText xml:space="preserve"> PAGEREF _Toc517641771 \h </w:instrText>
+        </w:r>
+        <w:r>
+          <w:rPr>
+            <w:webHidden/>
+          </w:rPr>
+        </w:r>
+        <w:r>
+          <w:rPr>
+            <w:webHidden/>
+          </w:rPr>
+          <w:fldChar w:fldCharType="separate"/>
+        </w:r>
+        <w:r>
+          <w:rPr>
+            <w:webHidden/>
+          </w:rPr>
+          <w:t>19</w:t>
+        </w:r>
+        <w:r>
+          <w:rPr>
+            <w:webHidden/>
+          </w:rPr>
+          <w:fldChar w:fldCharType="end"/>
+        </w:r>
+      </w:hyperlink>
+    </w:p>
+    <w:p>
+      <w:pPr>
+        <w:pStyle w:val="TOC1"/>
+        <w:rPr>
+          <w:rFonts w:asciiTheme="minorHAnsi" w:eastAsiaTheme="minorEastAsia" w:hAnsiTheme="minorHAnsi" w:cstheme="minorBidi"/>
+          <w:b w:val="0"/>
+          <w:sz w:val="22"/>
+          <w:szCs w:val="22"/>
+        </w:rPr>
+      </w:pPr>
+      <w:hyperlink w:anchor="_Toc517641772" w:history="1">
+        <w:r>
+          <w:rPr>
+            <w:rStyle w:val="Hyperlink"/>
+            <w:rFonts w:cstheme="minorHAnsi"/>
+          </w:rPr>
+          <w:t>9</w:t>
+        </w:r>
+        <w:r>
+          <w:rPr>
+            <w:rFonts w:asciiTheme="minorHAnsi" w:eastAsiaTheme="minorEastAsia" w:hAnsiTheme="minorHAnsi" w:cstheme="minorBidi"/>
+            <w:b w:val="0"/>
+            <w:sz w:val="22"/>
+            <w:szCs w:val="22"/>
+          </w:rPr>
+          <w:tab/>
+        </w:r>
+        <w:r>
+          <w:rPr>
+            <w:rStyle w:val="Hyperlink"/>
+            <w:rFonts w:cstheme="minorHAnsi"/>
+          </w:rPr>
           <w:t>Verwendete Software</w:t>
         </w:r>
         <w:r>
@@ -1114,7 +1191,7 @@
           <w:rPr>
             <w:webHidden/>
           </w:rPr>
-          <w:instrText xml:space="preserve"> PAGEREF _Toc517632425 \h </w:instrText>
+          <w:instrText xml:space="preserve"> PAGEREF _Toc517641772 \h </w:instrText>
         </w:r>
         <w:r>
           <w:rPr>
@@ -1131,7 +1208,7 @@
           <w:rPr>
             <w:webHidden/>
           </w:rPr>
-          <w:t>17</w:t>
+          <w:t>19</w:t>
         </w:r>
         <w:r>
           <w:rPr>
@@ -1177,7 +1254,7 @@
         <w:lastRenderedPageBreak/>
         <w:t xml:space="preserve"> </w:t>
       </w:r>
-      <w:bookmarkStart w:id="0" w:name="_Toc517632417"/>
+      <w:bookmarkStart w:id="0" w:name="_Toc517641763"/>
       <w:r>
         <w:rPr>
           <w:rFonts w:asciiTheme="minorHAnsi" w:hAnsiTheme="minorHAnsi" w:cstheme="minorHAnsi"/>
@@ -1386,7 +1463,7 @@
           <w:color w:val="1F497D" w:themeColor="text2"/>
         </w:rPr>
       </w:pPr>
-      <w:bookmarkStart w:id="1" w:name="_Toc517632418"/>
+      <w:bookmarkStart w:id="1" w:name="_Toc517641764"/>
       <w:r>
         <w:rPr>
           <w:rFonts w:asciiTheme="minorHAnsi" w:hAnsiTheme="minorHAnsi" w:cstheme="minorHAnsi"/>
@@ -1404,7 +1481,7 @@
           <w:rFonts w:asciiTheme="minorHAnsi" w:hAnsiTheme="minorHAnsi" w:cstheme="minorHAnsi"/>
         </w:rPr>
       </w:pPr>
-      <w:bookmarkStart w:id="2" w:name="_Toc517632419"/>
+      <w:bookmarkStart w:id="2" w:name="_Toc517641765"/>
       <w:r>
         <w:rPr>
           <w:rFonts w:asciiTheme="minorHAnsi" w:hAnsiTheme="minorHAnsi" w:cstheme="minorHAnsi"/>
@@ -2641,7 +2718,7 @@
           <w:color w:val="1F497D" w:themeColor="text2"/>
         </w:rPr>
       </w:pPr>
-      <w:bookmarkStart w:id="3" w:name="_Toc517632420"/>
+      <w:bookmarkStart w:id="3" w:name="_Toc517641766"/>
       <w:r>
         <w:rPr>
           <w:rFonts w:asciiTheme="minorHAnsi" w:hAnsiTheme="minorHAnsi" w:cstheme="minorHAnsi"/>
@@ -3613,13 +3690,31 @@
     </w:p>
     <w:p>
       <w:pPr>
+        <w:spacing w:before="240" w:after="360" w:line="480" w:lineRule="auto"/>
+        <w:rPr>
+          <w:rFonts w:asciiTheme="minorHAnsi" w:hAnsiTheme="minorHAnsi" w:cstheme="minorHAnsi"/>
+          <w:b/>
+          <w:color w:val="1F497D" w:themeColor="text2"/>
+          <w:sz w:val="28"/>
+        </w:rPr>
+      </w:pPr>
+      <w:r>
+        <w:rPr>
+          <w:rFonts w:asciiTheme="minorHAnsi" w:hAnsiTheme="minorHAnsi" w:cstheme="minorHAnsi"/>
+          <w:color w:val="1F497D" w:themeColor="text2"/>
+        </w:rPr>
+        <w:br w:type="page"/>
+      </w:r>
+    </w:p>
+    <w:p>
+      <w:pPr>
         <w:pStyle w:val="Heading1"/>
         <w:rPr>
           <w:rFonts w:asciiTheme="minorHAnsi" w:hAnsiTheme="minorHAnsi" w:cstheme="minorHAnsi"/>
           <w:color w:val="1F497D" w:themeColor="text2"/>
         </w:rPr>
       </w:pPr>
-      <w:bookmarkStart w:id="4" w:name="_Toc517632421"/>
+      <w:bookmarkStart w:id="4" w:name="_Toc517641767"/>
       <w:r>
         <w:rPr>
           <w:rFonts w:asciiTheme="minorHAnsi" w:hAnsiTheme="minorHAnsi" w:cstheme="minorHAnsi"/>
@@ -3638,6 +3733,17 @@
       </w:pPr>
       <w:r>
         <w:rPr>
+          <w:noProof/>
+        </w:rPr>
+        <w:pict>
+          <v:shape id="_x0000_s1056" type="#_x0000_t75" style="position:absolute;left:0;text-align:left;margin-left:45.45pt;margin-top:21.2pt;width:320.85pt;height:310.6pt;z-index:-251656192" wrapcoords="-36 0 -36 21563 21600 21563 21600 0 -36 0">
+            <v:imagedata r:id="rId31" o:title="verteiltesystemeer"/>
+            <w10:wrap type="topAndBottom"/>
+          </v:shape>
+        </w:pict>
+      </w:r>
+      <w:r>
+        <w:rPr>
           <w:rFonts w:asciiTheme="minorHAnsi" w:hAnsiTheme="minorHAnsi" w:cstheme="minorHAnsi"/>
           <w:b/>
         </w:rPr>
@@ -3654,15 +3760,14 @@
         <w:rPr>
           <w:rFonts w:asciiTheme="minorHAnsi" w:hAnsiTheme="minorHAnsi" w:cstheme="minorHAnsi"/>
         </w:rPr>
-        <w:t xml:space="preserve"> Arzt, Patient, Meti und Beschwerden</w:t>
-      </w:r>
-    </w:p>
-    <w:p>
-      <w:pPr>
-        <w:rPr>
-          <w:rFonts w:asciiTheme="minorHAnsi" w:hAnsiTheme="minorHAnsi" w:cstheme="minorHAnsi"/>
-        </w:rPr>
-      </w:pPr>
+        <w:t xml:space="preserve"> Arzt, Patient, Meti und </w:t>
+      </w:r>
+      <w:r>
+        <w:rPr>
+          <w:rFonts w:asciiTheme="minorHAnsi" w:hAnsiTheme="minorHAnsi" w:cstheme="minorHAnsi"/>
+        </w:rPr>
+        <w:t>Aktivierung</w:t>
+      </w:r>
     </w:p>
     <w:p>
       <w:pPr>
@@ -3672,15 +3777,30 @@
           <w:color w:val="1F497D" w:themeColor="text2"/>
         </w:rPr>
       </w:pPr>
-      <w:bookmarkStart w:id="5" w:name="_Toc517632422"/>
+      <w:bookmarkStart w:id="5" w:name="_Toc517641768"/>
       <w:r>
         <w:rPr>
           <w:rFonts w:asciiTheme="minorHAnsi" w:hAnsiTheme="minorHAnsi" w:cstheme="minorHAnsi"/>
           <w:color w:val="1F497D" w:themeColor="text2"/>
         </w:rPr>
-        <w:t>Servermodell</w:t>
+        <w:t>Server</w:t>
       </w:r>
       <w:bookmarkEnd w:id="5"/>
+    </w:p>
+    <w:p>
+      <w:pPr>
+        <w:rPr>
+          <w:rFonts w:asciiTheme="minorHAnsi" w:hAnsiTheme="minorHAnsi" w:cstheme="minorHAnsi"/>
+          <w:b/>
+        </w:rPr>
+      </w:pPr>
+      <w:r>
+        <w:rPr>
+          <w:rFonts w:asciiTheme="minorHAnsi" w:hAnsiTheme="minorHAnsi" w:cstheme="minorHAnsi"/>
+          <w:b/>
+        </w:rPr>
+        <w:t>Module:</w:t>
+      </w:r>
     </w:p>
     <w:p>
       <w:pPr>
@@ -3697,8 +3817,1082 @@
         <w:rPr>
           <w:rFonts w:asciiTheme="minorHAnsi" w:hAnsiTheme="minorHAnsi" w:cstheme="minorHAnsi"/>
         </w:rPr>
-        <w:t>MongoD für Datenbankserver und MongoDB als Datenbank</w:t>
-      </w:r>
+        <w:t xml:space="preserve">Express </w:t>
+      </w:r>
+    </w:p>
+    <w:p>
+      <w:pPr>
+        <w:pStyle w:val="ListParagraph"/>
+        <w:numPr>
+          <w:ilvl w:val="0"/>
+          <w:numId w:val="10"/>
+        </w:numPr>
+        <w:rPr>
+          <w:rFonts w:asciiTheme="minorHAnsi" w:hAnsiTheme="minorHAnsi" w:cstheme="minorHAnsi"/>
+        </w:rPr>
+      </w:pPr>
+      <w:r>
+        <w:rPr>
+          <w:rFonts w:asciiTheme="minorHAnsi" w:hAnsiTheme="minorHAnsi" w:cstheme="minorHAnsi"/>
+        </w:rPr>
+        <w:t>Express-Handlebars</w:t>
+      </w:r>
+    </w:p>
+    <w:p>
+      <w:pPr>
+        <w:pStyle w:val="ListParagraph"/>
+        <w:numPr>
+          <w:ilvl w:val="0"/>
+          <w:numId w:val="10"/>
+        </w:numPr>
+        <w:rPr>
+          <w:rFonts w:asciiTheme="minorHAnsi" w:hAnsiTheme="minorHAnsi" w:cstheme="minorHAnsi"/>
+        </w:rPr>
+      </w:pPr>
+      <w:r>
+        <w:rPr>
+          <w:rFonts w:asciiTheme="minorHAnsi" w:hAnsiTheme="minorHAnsi" w:cstheme="minorHAnsi"/>
+        </w:rPr>
+        <w:t>MongoDB</w:t>
+      </w:r>
+    </w:p>
+    <w:p>
+      <w:pPr>
+        <w:pStyle w:val="ListParagraph"/>
+        <w:numPr>
+          <w:ilvl w:val="0"/>
+          <w:numId w:val="10"/>
+        </w:numPr>
+        <w:rPr>
+          <w:rFonts w:asciiTheme="minorHAnsi" w:hAnsiTheme="minorHAnsi" w:cstheme="minorHAnsi"/>
+        </w:rPr>
+      </w:pPr>
+      <w:r>
+        <w:rPr>
+          <w:rFonts w:asciiTheme="minorHAnsi" w:hAnsiTheme="minorHAnsi" w:cstheme="minorHAnsi"/>
+        </w:rPr>
+        <w:t>Crypto</w:t>
+      </w:r>
+    </w:p>
+    <w:p>
+      <w:pPr>
+        <w:pStyle w:val="ListParagraph"/>
+        <w:numPr>
+          <w:ilvl w:val="0"/>
+          <w:numId w:val="10"/>
+        </w:numPr>
+        <w:rPr>
+          <w:rFonts w:asciiTheme="minorHAnsi" w:hAnsiTheme="minorHAnsi" w:cstheme="minorHAnsi"/>
+        </w:rPr>
+      </w:pPr>
+      <w:r>
+        <w:rPr>
+          <w:rFonts w:asciiTheme="minorHAnsi" w:hAnsiTheme="minorHAnsi" w:cstheme="minorHAnsi"/>
+        </w:rPr>
+        <w:t>Body-parser</w:t>
+      </w:r>
+    </w:p>
+    <w:p>
+      <w:pPr>
+        <w:pStyle w:val="ListParagraph"/>
+        <w:numPr>
+          <w:ilvl w:val="0"/>
+          <w:numId w:val="10"/>
+        </w:numPr>
+        <w:rPr>
+          <w:rFonts w:asciiTheme="minorHAnsi" w:hAnsiTheme="minorHAnsi" w:cstheme="minorHAnsi"/>
+        </w:rPr>
+      </w:pPr>
+      <w:r>
+        <w:rPr>
+          <w:rFonts w:asciiTheme="minorHAnsi" w:hAnsiTheme="minorHAnsi" w:cstheme="minorHAnsi"/>
+        </w:rPr>
+        <w:t>Express-session</w:t>
+      </w:r>
+    </w:p>
+    <w:p>
+      <w:pPr>
+        <w:pStyle w:val="ListParagraph"/>
+        <w:numPr>
+          <w:ilvl w:val="0"/>
+          <w:numId w:val="10"/>
+        </w:numPr>
+        <w:rPr>
+          <w:rFonts w:asciiTheme="minorHAnsi" w:hAnsiTheme="minorHAnsi" w:cstheme="minorHAnsi"/>
+        </w:rPr>
+      </w:pPr>
+      <w:r>
+        <w:rPr>
+          <w:rFonts w:asciiTheme="minorHAnsi" w:hAnsiTheme="minorHAnsi" w:cstheme="minorHAnsi"/>
+        </w:rPr>
+        <w:t>UUID</w:t>
+      </w:r>
+    </w:p>
+    <w:p>
+      <w:pPr>
+        <w:pStyle w:val="ListParagraph"/>
+        <w:numPr>
+          <w:ilvl w:val="0"/>
+          <w:numId w:val="10"/>
+        </w:numPr>
+        <w:rPr>
+          <w:rFonts w:asciiTheme="minorHAnsi" w:hAnsiTheme="minorHAnsi" w:cstheme="minorHAnsi"/>
+        </w:rPr>
+      </w:pPr>
+      <w:r>
+        <w:rPr>
+          <w:rFonts w:asciiTheme="minorHAnsi" w:hAnsiTheme="minorHAnsi" w:cstheme="minorHAnsi"/>
+        </w:rPr>
+        <w:t>UNIQUID</w:t>
+      </w:r>
+    </w:p>
+    <w:p>
+      <w:pPr>
+        <w:rPr>
+          <w:rFonts w:asciiTheme="minorHAnsi" w:hAnsiTheme="minorHAnsi" w:cstheme="minorHAnsi"/>
+          <w:b/>
+        </w:rPr>
+      </w:pPr>
+      <w:r>
+        <w:rPr>
+          <w:rFonts w:asciiTheme="minorHAnsi" w:hAnsiTheme="minorHAnsi" w:cstheme="minorHAnsi"/>
+          <w:b/>
+        </w:rPr>
+        <w:t xml:space="preserve">Methoden: </w:t>
+      </w:r>
+    </w:p>
+    <w:p>
+      <w:pPr>
+        <w:pStyle w:val="ListParagraph"/>
+        <w:numPr>
+          <w:ilvl w:val="0"/>
+          <w:numId w:val="12"/>
+        </w:numPr>
+        <w:rPr>
+          <w:rFonts w:asciiTheme="minorHAnsi" w:hAnsiTheme="minorHAnsi" w:cstheme="minorHAnsi"/>
+        </w:rPr>
+      </w:pPr>
+      <w:r>
+        <w:rPr>
+          <w:rFonts w:asciiTheme="minorHAnsi" w:hAnsiTheme="minorHAnsi" w:cstheme="minorHAnsi"/>
+        </w:rPr>
+        <w:t>get und post handler mit Express (</w:t>
+      </w:r>
+      <w:r>
+        <w:rPr>
+          <w:rFonts w:asciiTheme="minorHAnsi" w:hAnsiTheme="minorHAnsi" w:cstheme="minorHAnsi"/>
+          <w:b/>
+        </w:rPr>
+        <w:t>app.get()</w:t>
+      </w:r>
+      <w:r>
+        <w:rPr>
+          <w:rFonts w:asciiTheme="minorHAnsi" w:hAnsiTheme="minorHAnsi" w:cstheme="minorHAnsi"/>
+        </w:rPr>
+        <w:t xml:space="preserve">  und </w:t>
+      </w:r>
+      <w:r>
+        <w:rPr>
+          <w:rFonts w:asciiTheme="minorHAnsi" w:hAnsiTheme="minorHAnsi" w:cstheme="minorHAnsi"/>
+          <w:b/>
+        </w:rPr>
+        <w:t>app.post()</w:t>
+      </w:r>
+      <w:r>
+        <w:rPr>
+          <w:rFonts w:asciiTheme="minorHAnsi" w:hAnsiTheme="minorHAnsi" w:cstheme="minorHAnsi"/>
+        </w:rPr>
+        <w:t xml:space="preserve"> )</w:t>
+      </w:r>
+    </w:p>
+    <w:p>
+      <w:pPr>
+        <w:pStyle w:val="ListParagraph"/>
+        <w:numPr>
+          <w:ilvl w:val="0"/>
+          <w:numId w:val="12"/>
+        </w:numPr>
+        <w:rPr>
+          <w:rFonts w:asciiTheme="minorHAnsi" w:hAnsiTheme="minorHAnsi" w:cstheme="minorHAnsi"/>
+        </w:rPr>
+      </w:pPr>
+      <w:r>
+        <w:rPr>
+          <w:rFonts w:asciiTheme="minorHAnsi" w:hAnsiTheme="minorHAnsi" w:cstheme="minorHAnsi"/>
+          <w:b/>
+        </w:rPr>
+        <w:t>app.use()</w:t>
+      </w:r>
+      <w:r>
+        <w:rPr>
+          <w:rFonts w:asciiTheme="minorHAnsi" w:hAnsiTheme="minorHAnsi" w:cstheme="minorHAnsi"/>
+        </w:rPr>
+        <w:t xml:space="preserve"> zum Konfigurieren der benutzten Module </w:t>
+      </w:r>
+    </w:p>
+    <w:p>
+      <w:pPr>
+        <w:pStyle w:val="ListParagraph"/>
+        <w:numPr>
+          <w:ilvl w:val="0"/>
+          <w:numId w:val="12"/>
+        </w:numPr>
+        <w:rPr>
+          <w:rFonts w:asciiTheme="minorHAnsi" w:hAnsiTheme="minorHAnsi" w:cstheme="minorHAnsi"/>
+        </w:rPr>
+      </w:pPr>
+      <w:r>
+        <w:rPr>
+          <w:rFonts w:asciiTheme="minorHAnsi" w:hAnsiTheme="minorHAnsi" w:cstheme="minorHAnsi"/>
+          <w:b/>
+        </w:rPr>
+        <w:t>app.engine()</w:t>
+      </w:r>
+      <w:r>
+        <w:rPr>
+          <w:rFonts w:asciiTheme="minorHAnsi" w:hAnsiTheme="minorHAnsi" w:cstheme="minorHAnsi"/>
+        </w:rPr>
+        <w:t xml:space="preserve"> und </w:t>
+      </w:r>
+      <w:r>
+        <w:rPr>
+          <w:rFonts w:asciiTheme="minorHAnsi" w:hAnsiTheme="minorHAnsi" w:cstheme="minorHAnsi"/>
+          <w:b/>
+        </w:rPr>
+        <w:t>app.set()</w:t>
+      </w:r>
+      <w:r>
+        <w:rPr>
+          <w:rFonts w:asciiTheme="minorHAnsi" w:hAnsiTheme="minorHAnsi" w:cstheme="minorHAnsi"/>
+        </w:rPr>
+        <w:t xml:space="preserve"> zum E</w:t>
+      </w:r>
+      <w:r>
+        <w:rPr>
+          <w:rFonts w:asciiTheme="minorHAnsi" w:hAnsiTheme="minorHAnsi" w:cstheme="minorHAnsi"/>
+        </w:rPr>
+        <w:t>instellen der view Engine</w:t>
+      </w:r>
+    </w:p>
+    <w:p>
+      <w:pPr>
+        <w:pStyle w:val="ListParagraph"/>
+        <w:numPr>
+          <w:ilvl w:val="0"/>
+          <w:numId w:val="12"/>
+        </w:numPr>
+        <w:rPr>
+          <w:rFonts w:asciiTheme="minorHAnsi" w:hAnsiTheme="minorHAnsi" w:cstheme="minorHAnsi"/>
+        </w:rPr>
+      </w:pPr>
+      <w:r>
+        <w:rPr>
+          <w:rFonts w:asciiTheme="minorHAnsi" w:hAnsiTheme="minorHAnsi" w:cstheme="minorHAnsi"/>
+          <w:b/>
+        </w:rPr>
+        <w:t>mongoClient.connect(path, function(err,db))</w:t>
+      </w:r>
+      <w:r>
+        <w:rPr>
+          <w:rFonts w:asciiTheme="minorHAnsi" w:hAnsiTheme="minorHAnsi" w:cstheme="minorHAnsi"/>
+        </w:rPr>
+        <w:t xml:space="preserve"> zum verbinden von MongoDB Server</w:t>
+      </w:r>
+    </w:p>
+    <w:p>
+      <w:pPr>
+        <w:pStyle w:val="ListParagraph"/>
+        <w:numPr>
+          <w:ilvl w:val="0"/>
+          <w:numId w:val="12"/>
+        </w:numPr>
+        <w:rPr>
+          <w:rFonts w:asciiTheme="minorHAnsi" w:hAnsiTheme="minorHAnsi" w:cstheme="minorHAnsi"/>
+        </w:rPr>
+      </w:pPr>
+      <w:r>
+        <w:rPr>
+          <w:rFonts w:asciiTheme="minorHAnsi" w:hAnsiTheme="minorHAnsi" w:cstheme="minorHAnsi"/>
+          <w:b/>
+        </w:rPr>
+        <w:lastRenderedPageBreak/>
+        <w:t>db.collection()</w:t>
+      </w:r>
+      <w:r>
+        <w:rPr>
+          <w:rFonts w:asciiTheme="minorHAnsi" w:hAnsiTheme="minorHAnsi" w:cstheme="minorHAnsi"/>
+        </w:rPr>
+        <w:t xml:space="preserve"> mit verschiedenen Methoden zum Zugriff auf die Collection z. B. </w:t>
+      </w:r>
+      <w:r>
+        <w:rPr>
+          <w:rFonts w:asciiTheme="minorHAnsi" w:hAnsiTheme="minorHAnsi" w:cstheme="minorHAnsi"/>
+          <w:b/>
+        </w:rPr>
+        <w:t>db.collection(„meti“).find(</w:t>
+      </w:r>
+      <w:r>
+        <w:rPr>
+          <w:rFonts w:asciiTheme="minorHAnsi" w:hAnsiTheme="minorHAnsi" w:cstheme="minorHAnsi"/>
+          <w:b/>
+        </w:rPr>
+        <w:t>{}</w:t>
+      </w:r>
+      <w:r>
+        <w:rPr>
+          <w:rFonts w:asciiTheme="minorHAnsi" w:hAnsiTheme="minorHAnsi" w:cstheme="minorHAnsi"/>
+          <w:b/>
+        </w:rPr>
+        <w:t>)</w:t>
+      </w:r>
+      <w:r>
+        <w:rPr>
+          <w:rFonts w:asciiTheme="minorHAnsi" w:hAnsiTheme="minorHAnsi" w:cstheme="minorHAnsi"/>
+        </w:rPr>
+        <w:t xml:space="preserve"> zum finden ei</w:t>
+      </w:r>
+      <w:r>
+        <w:rPr>
+          <w:rFonts w:asciiTheme="minorHAnsi" w:hAnsiTheme="minorHAnsi" w:cstheme="minorHAnsi"/>
+        </w:rPr>
+        <w:t>nes Q</w:t>
+      </w:r>
+      <w:r>
+        <w:rPr>
+          <w:rFonts w:asciiTheme="minorHAnsi" w:hAnsiTheme="minorHAnsi" w:cstheme="minorHAnsi"/>
+        </w:rPr>
+        <w:t>ueries</w:t>
+      </w:r>
+      <w:r>
+        <w:rPr>
+          <w:rFonts w:asciiTheme="minorHAnsi" w:hAnsiTheme="minorHAnsi" w:cstheme="minorHAnsi"/>
+        </w:rPr>
+        <w:t xml:space="preserve"> innerhalb der meti C</w:t>
+      </w:r>
+      <w:r>
+        <w:rPr>
+          <w:rFonts w:asciiTheme="minorHAnsi" w:hAnsiTheme="minorHAnsi" w:cstheme="minorHAnsi"/>
+        </w:rPr>
+        <w:t>ollection</w:t>
+      </w:r>
+    </w:p>
+    <w:p>
+      <w:pPr>
+        <w:pStyle w:val="ListParagraph"/>
+        <w:numPr>
+          <w:ilvl w:val="0"/>
+          <w:numId w:val="12"/>
+        </w:numPr>
+        <w:rPr>
+          <w:rFonts w:asciiTheme="minorHAnsi" w:hAnsiTheme="minorHAnsi" w:cstheme="minorHAnsi"/>
+        </w:rPr>
+      </w:pPr>
+      <w:r>
+        <w:rPr>
+          <w:rFonts w:asciiTheme="minorHAnsi" w:hAnsiTheme="minorHAnsi" w:cstheme="minorHAnsi"/>
+          <w:b/>
+        </w:rPr>
+        <w:t xml:space="preserve">res.render() </w:t>
+      </w:r>
+      <w:r>
+        <w:rPr>
+          <w:rFonts w:asciiTheme="minorHAnsi" w:hAnsiTheme="minorHAnsi" w:cstheme="minorHAnsi"/>
+        </w:rPr>
+        <w:t>zum Rendern eines T</w:t>
+      </w:r>
+      <w:r>
+        <w:rPr>
+          <w:rFonts w:asciiTheme="minorHAnsi" w:hAnsiTheme="minorHAnsi" w:cstheme="minorHAnsi"/>
+        </w:rPr>
+        <w:t>emplates</w:t>
+      </w:r>
+    </w:p>
+    <w:p>
+      <w:pPr>
+        <w:pStyle w:val="ListParagraph"/>
+        <w:numPr>
+          <w:ilvl w:val="0"/>
+          <w:numId w:val="12"/>
+        </w:numPr>
+        <w:rPr>
+          <w:rFonts w:asciiTheme="minorHAnsi" w:hAnsiTheme="minorHAnsi" w:cstheme="minorHAnsi"/>
+        </w:rPr>
+      </w:pPr>
+      <w:r>
+        <w:rPr>
+          <w:rFonts w:asciiTheme="minorHAnsi" w:hAnsiTheme="minorHAnsi" w:cstheme="minorHAnsi"/>
+          <w:b/>
+        </w:rPr>
+        <w:t xml:space="preserve">res.redirect() </w:t>
+      </w:r>
+      <w:r>
+        <w:rPr>
+          <w:rFonts w:asciiTheme="minorHAnsi" w:hAnsiTheme="minorHAnsi" w:cstheme="minorHAnsi"/>
+        </w:rPr>
+        <w:t xml:space="preserve">zum Weiterleiten </w:t>
+      </w:r>
+      <w:r>
+        <w:rPr>
+          <w:rFonts w:asciiTheme="minorHAnsi" w:hAnsiTheme="minorHAnsi" w:cstheme="minorHAnsi"/>
+        </w:rPr>
+        <w:t xml:space="preserve">auf </w:t>
+      </w:r>
+      <w:r>
+        <w:rPr>
+          <w:rFonts w:asciiTheme="minorHAnsi" w:hAnsiTheme="minorHAnsi" w:cstheme="minorHAnsi"/>
+        </w:rPr>
+        <w:t>ein</w:t>
+      </w:r>
+      <w:r>
+        <w:rPr>
+          <w:rFonts w:asciiTheme="minorHAnsi" w:hAnsiTheme="minorHAnsi" w:cstheme="minorHAnsi"/>
+        </w:rPr>
+        <w:t xml:space="preserve"> anderes Dokument</w:t>
+      </w:r>
+    </w:p>
+    <w:p>
+      <w:pPr>
+        <w:pStyle w:val="ListParagraph"/>
+        <w:numPr>
+          <w:ilvl w:val="0"/>
+          <w:numId w:val="12"/>
+        </w:numPr>
+        <w:rPr>
+          <w:rFonts w:asciiTheme="minorHAnsi" w:hAnsiTheme="minorHAnsi" w:cstheme="minorHAnsi"/>
+        </w:rPr>
+      </w:pPr>
+      <w:r>
+        <w:rPr>
+          <w:rFonts w:asciiTheme="minorHAnsi" w:hAnsiTheme="minorHAnsi" w:cstheme="minorHAnsi"/>
+          <w:b/>
+        </w:rPr>
+        <w:t>db.close()</w:t>
+      </w:r>
+      <w:r>
+        <w:rPr>
+          <w:rFonts w:asciiTheme="minorHAnsi" w:hAnsiTheme="minorHAnsi" w:cstheme="minorHAnsi"/>
+        </w:rPr>
+        <w:t xml:space="preserve"> zum Schließen der Datenbankverbindung</w:t>
+      </w:r>
+    </w:p>
+    <w:p>
+      <w:pPr>
+        <w:pStyle w:val="ListParagraph"/>
+        <w:numPr>
+          <w:ilvl w:val="0"/>
+          <w:numId w:val="12"/>
+        </w:numPr>
+        <w:rPr>
+          <w:rFonts w:asciiTheme="minorHAnsi" w:hAnsiTheme="minorHAnsi" w:cstheme="minorHAnsi"/>
+        </w:rPr>
+      </w:pPr>
+      <w:r>
+        <w:rPr>
+          <w:rFonts w:asciiTheme="minorHAnsi" w:hAnsiTheme="minorHAnsi" w:cstheme="minorHAnsi"/>
+          <w:b/>
+        </w:rPr>
+        <w:t xml:space="preserve">.toArray() </w:t>
+      </w:r>
+      <w:r>
+        <w:rPr>
+          <w:rFonts w:asciiTheme="minorHAnsi" w:hAnsiTheme="minorHAnsi" w:cstheme="minorHAnsi"/>
+        </w:rPr>
+        <w:t>zum U</w:t>
+      </w:r>
+      <w:r>
+        <w:rPr>
+          <w:rFonts w:asciiTheme="minorHAnsi" w:hAnsiTheme="minorHAnsi" w:cstheme="minorHAnsi"/>
+        </w:rPr>
+        <w:t>mwandeln in ein Array</w:t>
+      </w:r>
+    </w:p>
+    <w:p>
+      <w:pPr>
+        <w:pStyle w:val="ListParagraph"/>
+        <w:numPr>
+          <w:ilvl w:val="0"/>
+          <w:numId w:val="12"/>
+        </w:numPr>
+        <w:rPr>
+          <w:rFonts w:asciiTheme="minorHAnsi" w:hAnsiTheme="minorHAnsi" w:cstheme="minorHAnsi"/>
+        </w:rPr>
+      </w:pPr>
+      <w:r>
+        <w:rPr>
+          <w:rFonts w:asciiTheme="minorHAnsi" w:hAnsiTheme="minorHAnsi" w:cstheme="minorHAnsi"/>
+          <w:b/>
+        </w:rPr>
+        <w:t xml:space="preserve">res.sendFile() </w:t>
+      </w:r>
+      <w:r>
+        <w:rPr>
+          <w:rFonts w:asciiTheme="minorHAnsi" w:hAnsiTheme="minorHAnsi" w:cstheme="minorHAnsi"/>
+        </w:rPr>
+        <w:t>zum Senden eines Dokuments an den User</w:t>
+      </w:r>
+    </w:p>
+    <w:p>
+      <w:pPr>
+        <w:pStyle w:val="ListParagraph"/>
+        <w:numPr>
+          <w:ilvl w:val="0"/>
+          <w:numId w:val="12"/>
+        </w:numPr>
+        <w:rPr>
+          <w:rFonts w:asciiTheme="minorHAnsi" w:hAnsiTheme="minorHAnsi" w:cstheme="minorHAnsi"/>
+        </w:rPr>
+      </w:pPr>
+      <w:r>
+        <w:rPr>
+          <w:rFonts w:asciiTheme="minorHAnsi" w:hAnsiTheme="minorHAnsi" w:cstheme="minorHAnsi"/>
+          <w:b/>
+        </w:rPr>
+        <w:t xml:space="preserve">app.listen() </w:t>
+      </w:r>
+      <w:r>
+        <w:rPr>
+          <w:rFonts w:asciiTheme="minorHAnsi" w:hAnsiTheme="minorHAnsi" w:cstheme="minorHAnsi"/>
+        </w:rPr>
+        <w:t>zum Einstellen des Ports auf dem der Server Anfragen entgegennimmt</w:t>
+      </w:r>
+    </w:p>
+    <w:p>
+      <w:pPr>
+        <w:rPr>
+          <w:rFonts w:asciiTheme="minorHAnsi" w:hAnsiTheme="minorHAnsi" w:cstheme="minorHAnsi"/>
+          <w:b/>
+        </w:rPr>
+      </w:pPr>
+      <w:r>
+        <w:rPr>
+          <w:rFonts w:asciiTheme="minorHAnsi" w:hAnsiTheme="minorHAnsi" w:cstheme="minorHAnsi"/>
+          <w:b/>
+        </w:rPr>
+        <w:t>Abläufe:</w:t>
+      </w:r>
+    </w:p>
+    <w:p>
+      <w:pPr>
+        <w:rPr>
+          <w:rFonts w:asciiTheme="minorHAnsi" w:hAnsiTheme="minorHAnsi" w:cstheme="minorHAnsi"/>
+          <w:u w:val="single"/>
+        </w:rPr>
+      </w:pPr>
+      <w:r>
+        <w:rPr>
+          <w:rFonts w:asciiTheme="minorHAnsi" w:hAnsiTheme="minorHAnsi" w:cstheme="minorHAnsi"/>
+          <w:u w:val="single"/>
+        </w:rPr>
+        <w:t>METI</w:t>
+      </w:r>
+    </w:p>
+    <w:p>
+      <w:pPr>
+        <w:pStyle w:val="ListParagraph"/>
+        <w:numPr>
+          <w:ilvl w:val="0"/>
+          <w:numId w:val="14"/>
+        </w:numPr>
+        <w:rPr>
+          <w:rFonts w:asciiTheme="minorHAnsi" w:hAnsiTheme="minorHAnsi" w:cstheme="minorHAnsi"/>
+        </w:rPr>
+      </w:pPr>
+      <w:r>
+        <w:rPr>
+          <w:rFonts w:asciiTheme="minorHAnsi" w:hAnsiTheme="minorHAnsi" w:cstheme="minorHAnsi"/>
+        </w:rPr>
+        <w:t xml:space="preserve">Nutzer anlegen </w:t>
+      </w:r>
+      <w:r>
+        <w:rPr>
+          <w:rFonts w:asciiTheme="minorHAnsi" w:hAnsiTheme="minorHAnsi" w:cstheme="minorHAnsi"/>
+          <w:b/>
+        </w:rPr>
+        <w:t>-&gt;</w:t>
+      </w:r>
+      <w:r>
+        <w:rPr>
+          <w:rFonts w:asciiTheme="minorHAnsi" w:hAnsiTheme="minorHAnsi" w:cstheme="minorHAnsi"/>
+        </w:rPr>
+        <w:t xml:space="preserve"> Daten eingeben </w:t>
+      </w:r>
+      <w:r>
+        <w:rPr>
+          <w:rFonts w:asciiTheme="minorHAnsi" w:hAnsiTheme="minorHAnsi" w:cstheme="minorHAnsi"/>
+          <w:b/>
+        </w:rPr>
+        <w:t xml:space="preserve">-&gt; </w:t>
+      </w:r>
+      <w:r>
+        <w:rPr>
+          <w:rFonts w:asciiTheme="minorHAnsi" w:hAnsiTheme="minorHAnsi" w:cstheme="minorHAnsi"/>
+        </w:rPr>
+        <w:t xml:space="preserve">weiter </w:t>
+      </w:r>
+      <w:r>
+        <w:rPr>
+          <w:rFonts w:asciiTheme="minorHAnsi" w:hAnsiTheme="minorHAnsi" w:cstheme="minorHAnsi"/>
+          <w:b/>
+        </w:rPr>
+        <w:t>-&gt;</w:t>
+      </w:r>
+      <w:r>
+        <w:rPr>
+          <w:rFonts w:asciiTheme="minorHAnsi" w:hAnsiTheme="minorHAnsi" w:cstheme="minorHAnsi"/>
+        </w:rPr>
+        <w:t xml:space="preserve"> Startseite METI</w:t>
+      </w:r>
+    </w:p>
+    <w:p>
+      <w:pPr>
+        <w:pStyle w:val="ListParagraph"/>
+        <w:numPr>
+          <w:ilvl w:val="0"/>
+          <w:numId w:val="14"/>
+        </w:numPr>
+        <w:rPr>
+          <w:rFonts w:asciiTheme="minorHAnsi" w:hAnsiTheme="minorHAnsi" w:cstheme="minorHAnsi"/>
+        </w:rPr>
+      </w:pPr>
+      <w:r>
+        <w:rPr>
+          <w:rFonts w:asciiTheme="minorHAnsi" w:hAnsiTheme="minorHAnsi" w:cstheme="minorHAnsi"/>
+        </w:rPr>
+        <w:t xml:space="preserve">Nutzerprofil öffnen </w:t>
+      </w:r>
+      <w:r>
+        <w:rPr>
+          <w:rFonts w:asciiTheme="minorHAnsi" w:hAnsiTheme="minorHAnsi" w:cstheme="minorHAnsi"/>
+          <w:b/>
+        </w:rPr>
+        <w:t>-&gt;</w:t>
+      </w:r>
+      <w:r>
+        <w:rPr>
+          <w:rFonts w:asciiTheme="minorHAnsi" w:hAnsiTheme="minorHAnsi" w:cstheme="minorHAnsi"/>
+        </w:rPr>
+        <w:t xml:space="preserve"> ID und Status eingeben</w:t>
+      </w:r>
+      <w:r>
+        <w:rPr>
+          <w:rFonts w:asciiTheme="minorHAnsi" w:hAnsiTheme="minorHAnsi" w:cstheme="minorHAnsi"/>
+          <w:b/>
+        </w:rPr>
+        <w:t>-&gt;</w:t>
+      </w:r>
+      <w:r>
+        <w:rPr>
+          <w:rFonts w:asciiTheme="minorHAnsi" w:hAnsiTheme="minorHAnsi" w:cstheme="minorHAnsi"/>
+        </w:rPr>
+        <w:t xml:space="preserve"> weiter </w:t>
+      </w:r>
+      <w:r>
+        <w:rPr>
+          <w:rFonts w:asciiTheme="minorHAnsi" w:hAnsiTheme="minorHAnsi" w:cstheme="minorHAnsi"/>
+          <w:b/>
+        </w:rPr>
+        <w:t xml:space="preserve">-&gt; </w:t>
+      </w:r>
+      <w:r>
+        <w:rPr>
+          <w:rFonts w:asciiTheme="minorHAnsi" w:hAnsiTheme="minorHAnsi" w:cstheme="minorHAnsi"/>
+        </w:rPr>
+        <w:t>Ausgabe Nutzer</w:t>
+      </w:r>
+    </w:p>
+    <w:p>
+      <w:pPr>
+        <w:pStyle w:val="ListParagraph"/>
+        <w:numPr>
+          <w:ilvl w:val="0"/>
+          <w:numId w:val="14"/>
+        </w:numPr>
+        <w:rPr>
+          <w:rFonts w:asciiTheme="minorHAnsi" w:hAnsiTheme="minorHAnsi" w:cstheme="minorHAnsi"/>
+        </w:rPr>
+      </w:pPr>
+      <w:r>
+        <w:rPr>
+          <w:rFonts w:asciiTheme="minorHAnsi" w:hAnsiTheme="minorHAnsi" w:cstheme="minorHAnsi"/>
+        </w:rPr>
+        <w:t xml:space="preserve">Ausloggen </w:t>
+      </w:r>
+      <w:r>
+        <w:rPr>
+          <w:rFonts w:asciiTheme="minorHAnsi" w:hAnsiTheme="minorHAnsi" w:cstheme="minorHAnsi"/>
+          <w:b/>
+        </w:rPr>
+        <w:t>-&gt;</w:t>
+      </w:r>
+      <w:r>
+        <w:rPr>
+          <w:rFonts w:asciiTheme="minorHAnsi" w:hAnsiTheme="minorHAnsi" w:cstheme="minorHAnsi"/>
+        </w:rPr>
+        <w:t xml:space="preserve"> Logout Seite </w:t>
+      </w:r>
+      <w:r>
+        <w:rPr>
+          <w:rFonts w:asciiTheme="minorHAnsi" w:hAnsiTheme="minorHAnsi" w:cstheme="minorHAnsi"/>
+          <w:b/>
+        </w:rPr>
+        <w:t>-&gt;</w:t>
+      </w:r>
+      <w:r>
+        <w:rPr>
+          <w:rFonts w:asciiTheme="minorHAnsi" w:hAnsiTheme="minorHAnsi" w:cstheme="minorHAnsi"/>
+        </w:rPr>
+        <w:t xml:space="preserve"> (optional) Login Seite</w:t>
+      </w:r>
+    </w:p>
+    <w:p>
+      <w:pPr>
+        <w:rPr>
+          <w:rFonts w:asciiTheme="minorHAnsi" w:hAnsiTheme="minorHAnsi" w:cstheme="minorHAnsi"/>
+          <w:u w:val="single"/>
+        </w:rPr>
+      </w:pPr>
+      <w:r>
+        <w:rPr>
+          <w:rFonts w:asciiTheme="minorHAnsi" w:hAnsiTheme="minorHAnsi" w:cstheme="minorHAnsi"/>
+          <w:u w:val="single"/>
+        </w:rPr>
+        <w:t>Arzt</w:t>
+      </w:r>
+    </w:p>
+    <w:p>
+      <w:pPr>
+        <w:pStyle w:val="ListParagraph"/>
+        <w:numPr>
+          <w:ilvl w:val="0"/>
+          <w:numId w:val="15"/>
+        </w:numPr>
+        <w:rPr>
+          <w:rFonts w:asciiTheme="minorHAnsi" w:hAnsiTheme="minorHAnsi" w:cstheme="minorHAnsi"/>
+        </w:rPr>
+      </w:pPr>
+      <w:r>
+        <w:rPr>
+          <w:rFonts w:asciiTheme="minorHAnsi" w:hAnsiTheme="minorHAnsi" w:cstheme="minorHAnsi"/>
+        </w:rPr>
+        <w:t xml:space="preserve">Patient anlegen </w:t>
+      </w:r>
+      <w:r>
+        <w:rPr>
+          <w:rFonts w:asciiTheme="minorHAnsi" w:hAnsiTheme="minorHAnsi" w:cstheme="minorHAnsi"/>
+          <w:b/>
+        </w:rPr>
+        <w:t xml:space="preserve">-&gt; </w:t>
+      </w:r>
+      <w:r>
+        <w:rPr>
+          <w:rFonts w:asciiTheme="minorHAnsi" w:hAnsiTheme="minorHAnsi" w:cstheme="minorHAnsi"/>
+        </w:rPr>
+        <w:t xml:space="preserve">Daten eingeben </w:t>
+      </w:r>
+      <w:r>
+        <w:rPr>
+          <w:rFonts w:asciiTheme="minorHAnsi" w:hAnsiTheme="minorHAnsi" w:cstheme="minorHAnsi"/>
+          <w:b/>
+        </w:rPr>
+        <w:t>-&gt;</w:t>
+      </w:r>
+      <w:r>
+        <w:rPr>
+          <w:rFonts w:asciiTheme="minorHAnsi" w:hAnsiTheme="minorHAnsi" w:cstheme="minorHAnsi"/>
+        </w:rPr>
+        <w:t xml:space="preserve"> weiter </w:t>
+      </w:r>
+      <w:r>
+        <w:rPr>
+          <w:rFonts w:asciiTheme="minorHAnsi" w:hAnsiTheme="minorHAnsi" w:cstheme="minorHAnsi"/>
+          <w:b/>
+        </w:rPr>
+        <w:t>-&gt;</w:t>
+      </w:r>
+      <w:r>
+        <w:rPr>
+          <w:rFonts w:asciiTheme="minorHAnsi" w:hAnsiTheme="minorHAnsi" w:cstheme="minorHAnsi"/>
+        </w:rPr>
+        <w:t xml:space="preserve"> Vitalparameter eingeben </w:t>
+      </w:r>
+      <w:r>
+        <w:rPr>
+          <w:rFonts w:asciiTheme="minorHAnsi" w:hAnsiTheme="minorHAnsi" w:cstheme="minorHAnsi"/>
+          <w:b/>
+        </w:rPr>
+        <w:t>-&gt;</w:t>
+      </w:r>
+      <w:r>
+        <w:rPr>
+          <w:rFonts w:asciiTheme="minorHAnsi" w:hAnsiTheme="minorHAnsi" w:cstheme="minorHAnsi"/>
+          <w:b/>
+        </w:rPr>
+        <w:t xml:space="preserve"> </w:t>
+      </w:r>
+      <w:r>
+        <w:rPr>
+          <w:rFonts w:asciiTheme="minorHAnsi" w:hAnsiTheme="minorHAnsi" w:cstheme="minorHAnsi"/>
+        </w:rPr>
+        <w:t xml:space="preserve">bestätigen </w:t>
+      </w:r>
+      <w:r>
+        <w:rPr>
+          <w:rFonts w:asciiTheme="minorHAnsi" w:hAnsiTheme="minorHAnsi" w:cstheme="minorHAnsi"/>
+          <w:b/>
+        </w:rPr>
+        <w:t>-&gt;</w:t>
+      </w:r>
+      <w:r>
+        <w:rPr>
+          <w:rFonts w:asciiTheme="minorHAnsi" w:hAnsiTheme="minorHAnsi" w:cstheme="minorHAnsi"/>
+        </w:rPr>
+        <w:t xml:space="preserve"> Startseite Arzt</w:t>
+      </w:r>
+    </w:p>
+    <w:p>
+      <w:pPr>
+        <w:pStyle w:val="ListParagraph"/>
+        <w:numPr>
+          <w:ilvl w:val="0"/>
+          <w:numId w:val="15"/>
+        </w:numPr>
+        <w:rPr>
+          <w:rFonts w:asciiTheme="minorHAnsi" w:hAnsiTheme="minorHAnsi" w:cstheme="minorHAnsi"/>
+        </w:rPr>
+      </w:pPr>
+      <w:r>
+        <w:rPr>
+          <w:rFonts w:asciiTheme="minorHAnsi" w:hAnsiTheme="minorHAnsi" w:cstheme="minorHAnsi"/>
+        </w:rPr>
+        <w:t xml:space="preserve">Patientenakte öffnen </w:t>
+      </w:r>
+      <w:r>
+        <w:rPr>
+          <w:rFonts w:asciiTheme="minorHAnsi" w:hAnsiTheme="minorHAnsi" w:cstheme="minorHAnsi"/>
+          <w:b/>
+        </w:rPr>
+        <w:t>-&gt;</w:t>
+      </w:r>
+      <w:r>
+        <w:rPr>
+          <w:rFonts w:asciiTheme="minorHAnsi" w:hAnsiTheme="minorHAnsi" w:cstheme="minorHAnsi"/>
+        </w:rPr>
+        <w:t xml:space="preserve"> Daten eingeben </w:t>
+      </w:r>
+      <w:r>
+        <w:rPr>
+          <w:rFonts w:asciiTheme="minorHAnsi" w:hAnsiTheme="minorHAnsi" w:cstheme="minorHAnsi"/>
+          <w:b/>
+        </w:rPr>
+        <w:t>-&gt;</w:t>
+      </w:r>
+      <w:r>
+        <w:rPr>
+          <w:rFonts w:asciiTheme="minorHAnsi" w:hAnsiTheme="minorHAnsi" w:cstheme="minorHAnsi"/>
+        </w:rPr>
+        <w:t xml:space="preserve"> weiter –&gt; Patientenakte </w:t>
+      </w:r>
+      <w:r>
+        <w:rPr>
+          <w:rFonts w:asciiTheme="minorHAnsi" w:hAnsiTheme="minorHAnsi" w:cstheme="minorHAnsi"/>
+          <w:b/>
+        </w:rPr>
+        <w:t>-&gt;</w:t>
+      </w:r>
+      <w:r>
+        <w:rPr>
+          <w:rFonts w:asciiTheme="minorHAnsi" w:hAnsiTheme="minorHAnsi" w:cstheme="minorHAnsi"/>
+        </w:rPr>
+        <w:t xml:space="preserve"> schließen</w:t>
+      </w:r>
+      <w:r>
+        <w:rPr>
+          <w:rFonts w:asciiTheme="minorHAnsi" w:hAnsiTheme="minorHAnsi" w:cstheme="minorHAnsi"/>
+        </w:rPr>
+        <w:br/>
+        <w:t>-</w:t>
+      </w:r>
+      <w:r>
+        <w:rPr>
+          <w:rFonts w:asciiTheme="minorHAnsi" w:hAnsiTheme="minorHAnsi" w:cstheme="minorHAnsi"/>
+          <w:b/>
+        </w:rPr>
+        <w:t>&gt;</w:t>
+      </w:r>
+      <w:r>
+        <w:rPr>
+          <w:rFonts w:asciiTheme="minorHAnsi" w:hAnsiTheme="minorHAnsi" w:cstheme="minorHAnsi"/>
+        </w:rPr>
+        <w:t>Startseite Arzt</w:t>
+      </w:r>
+    </w:p>
+    <w:p>
+      <w:pPr>
+        <w:pStyle w:val="ListParagraph"/>
+        <w:numPr>
+          <w:ilvl w:val="0"/>
+          <w:numId w:val="15"/>
+        </w:numPr>
+        <w:rPr>
+          <w:rFonts w:asciiTheme="minorHAnsi" w:hAnsiTheme="minorHAnsi" w:cstheme="minorHAnsi"/>
+        </w:rPr>
+      </w:pPr>
+      <w:r>
+        <w:rPr>
+          <w:rFonts w:asciiTheme="minorHAnsi" w:hAnsiTheme="minorHAnsi" w:cstheme="minorHAnsi"/>
+        </w:rPr>
+        <w:t xml:space="preserve">Ausloggen </w:t>
+      </w:r>
+      <w:r>
+        <w:rPr>
+          <w:rFonts w:asciiTheme="minorHAnsi" w:hAnsiTheme="minorHAnsi" w:cstheme="minorHAnsi"/>
+          <w:b/>
+        </w:rPr>
+        <w:t xml:space="preserve">-&gt; </w:t>
+      </w:r>
+      <w:r>
+        <w:rPr>
+          <w:rFonts w:asciiTheme="minorHAnsi" w:hAnsiTheme="minorHAnsi" w:cstheme="minorHAnsi"/>
+        </w:rPr>
+        <w:t>Logout Seite</w:t>
+      </w:r>
+      <w:r>
+        <w:rPr>
+          <w:rFonts w:asciiTheme="minorHAnsi" w:hAnsiTheme="minorHAnsi" w:cstheme="minorHAnsi"/>
+          <w:b/>
+        </w:rPr>
+        <w:t xml:space="preserve"> -&gt;</w:t>
+      </w:r>
+      <w:r>
+        <w:rPr>
+          <w:rFonts w:asciiTheme="minorHAnsi" w:hAnsiTheme="minorHAnsi" w:cstheme="minorHAnsi"/>
+        </w:rPr>
+        <w:t xml:space="preserve"> (optional) Login Seite</w:t>
+      </w:r>
+    </w:p>
+    <w:p>
+      <w:pPr>
+        <w:rPr>
+          <w:rFonts w:asciiTheme="minorHAnsi" w:hAnsiTheme="minorHAnsi" w:cstheme="minorHAnsi"/>
+          <w:u w:val="single"/>
+        </w:rPr>
+      </w:pPr>
+      <w:r>
+        <w:rPr>
+          <w:rFonts w:asciiTheme="minorHAnsi" w:hAnsiTheme="minorHAnsi" w:cstheme="minorHAnsi"/>
+          <w:u w:val="single"/>
+        </w:rPr>
+        <w:t>Patient</w:t>
+      </w:r>
+    </w:p>
+    <w:p>
+      <w:pPr>
+        <w:pStyle w:val="ListParagraph"/>
+        <w:numPr>
+          <w:ilvl w:val="0"/>
+          <w:numId w:val="16"/>
+        </w:numPr>
+        <w:rPr>
+          <w:rFonts w:asciiTheme="minorHAnsi" w:hAnsiTheme="minorHAnsi" w:cstheme="minorHAnsi"/>
+        </w:rPr>
+      </w:pPr>
+      <w:r>
+        <w:rPr>
+          <w:rFonts w:asciiTheme="minorHAnsi" w:hAnsiTheme="minorHAnsi" w:cstheme="minorHAnsi"/>
+        </w:rPr>
+        <w:t xml:space="preserve">Patientenakte öffnen </w:t>
+      </w:r>
+      <w:r>
+        <w:rPr>
+          <w:rFonts w:asciiTheme="minorHAnsi" w:hAnsiTheme="minorHAnsi" w:cstheme="minorHAnsi"/>
+          <w:b/>
+        </w:rPr>
+        <w:t>-&gt;</w:t>
+      </w:r>
+      <w:r>
+        <w:rPr>
+          <w:rFonts w:asciiTheme="minorHAnsi" w:hAnsiTheme="minorHAnsi" w:cstheme="minorHAnsi"/>
+        </w:rPr>
+        <w:t xml:space="preserve"> Patientenakte </w:t>
+      </w:r>
+      <w:r>
+        <w:rPr>
+          <w:rFonts w:asciiTheme="minorHAnsi" w:hAnsiTheme="minorHAnsi" w:cstheme="minorHAnsi"/>
+          <w:b/>
+        </w:rPr>
+        <w:t>-&gt;</w:t>
+      </w:r>
+      <w:r>
+        <w:rPr>
+          <w:rFonts w:asciiTheme="minorHAnsi" w:hAnsiTheme="minorHAnsi" w:cstheme="minorHAnsi"/>
+        </w:rPr>
+        <w:t xml:space="preserve"> schließen</w:t>
+      </w:r>
+      <w:r>
+        <w:rPr>
+          <w:rFonts w:asciiTheme="minorHAnsi" w:hAnsiTheme="minorHAnsi" w:cstheme="minorHAnsi"/>
+          <w:b/>
+        </w:rPr>
+        <w:t xml:space="preserve"> -&gt;</w:t>
+      </w:r>
+      <w:r>
+        <w:rPr>
+          <w:rFonts w:asciiTheme="minorHAnsi" w:hAnsiTheme="minorHAnsi" w:cstheme="minorHAnsi"/>
+        </w:rPr>
+        <w:t xml:space="preserve"> Startseite Patient</w:t>
+      </w:r>
+    </w:p>
+    <w:p>
+      <w:pPr>
+        <w:pStyle w:val="ListParagraph"/>
+        <w:numPr>
+          <w:ilvl w:val="0"/>
+          <w:numId w:val="16"/>
+        </w:numPr>
+        <w:rPr>
+          <w:rFonts w:asciiTheme="minorHAnsi" w:hAnsiTheme="minorHAnsi" w:cstheme="minorHAnsi"/>
+        </w:rPr>
+      </w:pPr>
+      <w:r>
+        <w:rPr>
+          <w:rFonts w:asciiTheme="minorHAnsi" w:hAnsiTheme="minorHAnsi" w:cstheme="minorHAnsi"/>
+        </w:rPr>
+        <w:t xml:space="preserve">Ausloggen </w:t>
+      </w:r>
+      <w:r>
+        <w:rPr>
+          <w:rFonts w:asciiTheme="minorHAnsi" w:hAnsiTheme="minorHAnsi" w:cstheme="minorHAnsi"/>
+          <w:b/>
+        </w:rPr>
+        <w:t>-&gt;</w:t>
+      </w:r>
+      <w:r>
+        <w:rPr>
+          <w:rFonts w:asciiTheme="minorHAnsi" w:hAnsiTheme="minorHAnsi" w:cstheme="minorHAnsi"/>
+        </w:rPr>
+        <w:t xml:space="preserve"> Logout Seite </w:t>
+      </w:r>
+      <w:r>
+        <w:rPr>
+          <w:rFonts w:asciiTheme="minorHAnsi" w:hAnsiTheme="minorHAnsi" w:cstheme="minorHAnsi"/>
+          <w:b/>
+        </w:rPr>
+        <w:t>-&gt;</w:t>
+      </w:r>
+      <w:r>
+        <w:rPr>
+          <w:rFonts w:asciiTheme="minorHAnsi" w:hAnsiTheme="minorHAnsi" w:cstheme="minorHAnsi"/>
+        </w:rPr>
+        <w:t xml:space="preserve"> (optional) Login Seite</w:t>
+      </w:r>
+    </w:p>
+    <w:p>
+      <w:pPr>
+        <w:pStyle w:val="ListParagraph"/>
+        <w:rPr>
+          <w:rFonts w:asciiTheme="minorHAnsi" w:hAnsiTheme="minorHAnsi" w:cstheme="minorHAnsi"/>
+        </w:rPr>
+      </w:pPr>
     </w:p>
     <w:p>
       <w:pPr>
@@ -3708,7 +4902,7 @@
           <w:color w:val="1F497D" w:themeColor="text2"/>
         </w:rPr>
       </w:pPr>
-      <w:bookmarkStart w:id="6" w:name="_Toc517632423"/>
+      <w:bookmarkStart w:id="6" w:name="_Toc517641769"/>
       <w:r>
         <w:rPr>
           <w:rFonts w:asciiTheme="minorHAnsi" w:hAnsiTheme="minorHAnsi" w:cstheme="minorHAnsi"/>
@@ -3733,7 +4927,33 @@
         <w:rPr>
           <w:rFonts w:asciiTheme="minorHAnsi" w:hAnsiTheme="minorHAnsi" w:cstheme="minorHAnsi"/>
         </w:rPr>
-        <w:t>Callbacks mit async Funktion vereinfacht.</w:t>
+        <w:t xml:space="preserve">Callbacks mit </w:t>
+      </w:r>
+      <w:r>
+        <w:rPr>
+          <w:rFonts w:asciiTheme="minorHAnsi" w:hAnsiTheme="minorHAnsi" w:cstheme="minorHAnsi"/>
+          <w:b/>
+        </w:rPr>
+        <w:t>async</w:t>
+      </w:r>
+      <w:r>
+        <w:rPr>
+          <w:rFonts w:asciiTheme="minorHAnsi" w:hAnsiTheme="minorHAnsi" w:cstheme="minorHAnsi"/>
+        </w:rPr>
+        <w:t xml:space="preserve"> und </w:t>
+      </w:r>
+      <w:r>
+        <w:rPr>
+          <w:rFonts w:asciiTheme="minorHAnsi" w:hAnsiTheme="minorHAnsi" w:cstheme="minorHAnsi"/>
+          <w:b/>
+        </w:rPr>
+        <w:t>await</w:t>
+      </w:r>
+      <w:r>
+        <w:rPr>
+          <w:rFonts w:asciiTheme="minorHAnsi" w:hAnsiTheme="minorHAnsi" w:cstheme="minorHAnsi"/>
+        </w:rPr>
+        <w:t xml:space="preserve"> Funktion vereinfacht.</w:t>
       </w:r>
     </w:p>
     <w:p>
@@ -3769,7 +4989,14 @@
         <w:rPr>
           <w:rFonts w:asciiTheme="minorHAnsi" w:hAnsiTheme="minorHAnsi" w:cstheme="minorHAnsi"/>
         </w:rPr>
-        <w:t>mithilfe von onClick()</w:t>
+        <w:t xml:space="preserve">mithilfe von </w:t>
+      </w:r>
+      <w:r>
+        <w:rPr>
+          <w:rFonts w:asciiTheme="minorHAnsi" w:hAnsiTheme="minorHAnsi" w:cstheme="minorHAnsi"/>
+          <w:b/>
+        </w:rPr>
+        <w:t>onClick()</w:t>
       </w:r>
       <w:r>
         <w:rPr>
@@ -3787,7 +5014,19 @@
         <w:rPr>
           <w:rFonts w:asciiTheme="minorHAnsi" w:hAnsiTheme="minorHAnsi" w:cstheme="minorHAnsi"/>
         </w:rPr>
-        <w:t>Jetzt sind die Vitalparameter von anfang an sichtbar.</w:t>
+        <w:t>Jet</w:t>
+      </w:r>
+      <w:r>
+        <w:rPr>
+          <w:rFonts w:asciiTheme="minorHAnsi" w:hAnsiTheme="minorHAnsi" w:cstheme="minorHAnsi"/>
+        </w:rPr>
+        <w:t>zt sind die Vitalparameter von A</w:t>
+      </w:r>
+      <w:r>
+        <w:rPr>
+          <w:rFonts w:asciiTheme="minorHAnsi" w:hAnsiTheme="minorHAnsi" w:cstheme="minorHAnsi"/>
+        </w:rPr>
+        <w:t>nfang an sichtbar.</w:t>
       </w:r>
     </w:p>
     <w:p>
@@ -3805,7 +5044,19 @@
         <w:rPr>
           <w:rFonts w:asciiTheme="minorHAnsi" w:hAnsiTheme="minorHAnsi" w:cstheme="minorHAnsi"/>
         </w:rPr>
-        <w:t>CSS Einrückungen, Problem wurde mithilfe des Entwicklertools behoben.</w:t>
+        <w:t>CSS Einrückungen, Problem wurde mithilfe des Entwicklertools</w:t>
+      </w:r>
+      <w:r>
+        <w:rPr>
+          <w:rFonts w:asciiTheme="minorHAnsi" w:hAnsiTheme="minorHAnsi" w:cstheme="minorHAnsi"/>
+        </w:rPr>
+        <w:t xml:space="preserve"> von Firefox</w:t>
+      </w:r>
+      <w:r>
+        <w:rPr>
+          <w:rFonts w:asciiTheme="minorHAnsi" w:hAnsiTheme="minorHAnsi" w:cstheme="minorHAnsi"/>
+        </w:rPr>
+        <w:t xml:space="preserve"> behoben.</w:t>
       </w:r>
     </w:p>
     <w:p>
@@ -3819,6 +5070,30 @@
           <w:rFonts w:asciiTheme="minorHAnsi" w:hAnsiTheme="minorHAnsi" w:cstheme="minorHAnsi"/>
         </w:rPr>
       </w:pPr>
+      <w:r>
+        <w:rPr>
+          <w:rFonts w:asciiTheme="minorHAnsi" w:hAnsiTheme="minorHAnsi" w:cstheme="minorHAnsi"/>
+        </w:rPr>
+        <w:t>Aus Zeitmangel wurden die Funktionen „Beschwerde melden“ und „Aktivierungspasswort senden“ nicht implementiert.</w:t>
+      </w:r>
+    </w:p>
+    <w:p>
+      <w:pPr>
+        <w:spacing w:before="240" w:after="360" w:line="480" w:lineRule="auto"/>
+        <w:rPr>
+          <w:rFonts w:asciiTheme="minorHAnsi" w:hAnsiTheme="minorHAnsi" w:cstheme="minorHAnsi"/>
+          <w:b/>
+          <w:color w:val="1F497D" w:themeColor="text2"/>
+          <w:sz w:val="28"/>
+        </w:rPr>
+      </w:pPr>
+      <w:r>
+        <w:rPr>
+          <w:rFonts w:asciiTheme="minorHAnsi" w:hAnsiTheme="minorHAnsi" w:cstheme="minorHAnsi"/>
+          <w:color w:val="1F497D" w:themeColor="text2"/>
+        </w:rPr>
+        <w:br w:type="page"/>
+      </w:r>
     </w:p>
     <w:p>
       <w:pPr>
@@ -3828,12 +5103,13 @@
           <w:color w:val="1F497D" w:themeColor="text2"/>
         </w:rPr>
       </w:pPr>
-      <w:bookmarkStart w:id="7" w:name="_Toc517632424"/>
+      <w:bookmarkStart w:id="7" w:name="_Toc517641770"/>
       <w:r>
         <w:rPr>
           <w:rFonts w:asciiTheme="minorHAnsi" w:hAnsiTheme="minorHAnsi" w:cstheme="minorHAnsi"/>
           <w:color w:val="1F497D" w:themeColor="text2"/>
         </w:rPr>
+        <w:lastRenderedPageBreak/>
         <w:t>Änderungen</w:t>
       </w:r>
       <w:bookmarkEnd w:id="7"/>
@@ -3900,6 +5176,7 @@
           <w:color w:val="1F497D" w:themeColor="text2"/>
         </w:rPr>
       </w:pPr>
+      <w:bookmarkStart w:id="8" w:name="_Toc517641771"/>
       <w:r>
         <w:rPr>
           <w:rFonts w:asciiTheme="minorHAnsi" w:hAnsiTheme="minorHAnsi" w:cstheme="minorHAnsi"/>
@@ -3907,6 +5184,7 @@
         </w:rPr>
         <w:t>Softwaretest</w:t>
       </w:r>
+      <w:bookmarkEnd w:id="8"/>
     </w:p>
     <w:p>
       <w:pPr>
@@ -3953,15 +5231,8 @@
         <w:rPr>
           <w:rFonts w:asciiTheme="minorHAnsi" w:hAnsiTheme="minorHAnsi" w:cstheme="minorHAnsi"/>
         </w:rPr>
-        <w:t>Aufrufen der Webseite und versucht sich einzuloggen.</w:t>
-      </w:r>
-    </w:p>
-    <w:p>
-      <w:pPr>
-        <w:rPr>
-          <w:rFonts w:asciiTheme="minorHAnsi" w:hAnsiTheme="minorHAnsi" w:cstheme="minorHAnsi"/>
-        </w:rPr>
-      </w:pPr>
+        <w:t>Starten des nodeJS files mit der Konsole und dann mit Firefox testen</w:t>
+      </w:r>
     </w:p>
     <w:p>
       <w:pPr>
@@ -3971,7 +5242,7 @@
           <w:color w:val="1F497D" w:themeColor="text2"/>
         </w:rPr>
       </w:pPr>
-      <w:bookmarkStart w:id="8" w:name="_Toc517632425"/>
+      <w:bookmarkStart w:id="9" w:name="_Toc517641772"/>
       <w:r>
         <w:rPr>
           <w:rFonts w:asciiTheme="minorHAnsi" w:hAnsiTheme="minorHAnsi" w:cstheme="minorHAnsi"/>
@@ -3979,7 +5250,7 @@
         </w:rPr>
         <w:t>Verwendete Software</w:t>
       </w:r>
-      <w:bookmarkEnd w:id="8"/>
+      <w:bookmarkEnd w:id="9"/>
     </w:p>
     <w:p>
       <w:pPr>
@@ -4011,7 +5282,7 @@
         </w:rPr>
         <w:t xml:space="preserve"> </w:t>
       </w:r>
-      <w:hyperlink r:id="rId31" w:history="1">
+      <w:hyperlink r:id="rId32" w:history="1">
         <w:r>
           <w:rPr>
             <w:rStyle w:val="Hyperlink"/>
@@ -4057,7 +5328,7 @@
         </w:rPr>
         <w:t xml:space="preserve"> </w:t>
       </w:r>
-      <w:hyperlink r:id="rId32" w:history="1">
+      <w:hyperlink r:id="rId33" w:history="1">
         <w:r>
           <w:rPr>
             <w:rStyle w:val="Hyperlink"/>
@@ -4104,7 +5375,7 @@
         </w:rPr>
         <w:t xml:space="preserve"> </w:t>
       </w:r>
-      <w:hyperlink r:id="rId33" w:history="1">
+      <w:hyperlink r:id="rId34" w:history="1">
         <w:r>
           <w:rPr>
             <w:rStyle w:val="Hyperlink"/>
@@ -4144,7 +5415,7 @@
         </w:rPr>
         <w:t xml:space="preserve"> </w:t>
       </w:r>
-      <w:hyperlink r:id="rId34" w:history="1">
+      <w:hyperlink r:id="rId35" w:history="1">
         <w:r>
           <w:rPr>
             <w:rStyle w:val="Hyperlink"/>
@@ -4155,10 +5426,10 @@
       </w:hyperlink>
     </w:p>
     <w:sectPr>
-      <w:footerReference w:type="even" r:id="rId35"/>
-      <w:footerReference w:type="default" r:id="rId36"/>
-      <w:headerReference w:type="first" r:id="rId37"/>
-      <w:footerReference w:type="first" r:id="rId38"/>
+      <w:footerReference w:type="even" r:id="rId36"/>
+      <w:footerReference w:type="default" r:id="rId37"/>
+      <w:headerReference w:type="first" r:id="rId38"/>
+      <w:footerReference w:type="first" r:id="rId39"/>
       <w:pgSz w:w="11907" w:h="16840" w:code="9"/>
       <w:pgMar w:top="1418" w:right="1418" w:bottom="1134" w:left="1418" w:header="2381" w:footer="1389" w:gutter="0"/>
       <w:cols w:space="720"/>
@@ -4229,7 +5500,7 @@
                 <w:sz w:val="32"/>
                 <w:szCs w:val="32"/>
               </w:rPr>
-              <w:t>16</w:t>
+              <w:t>2</w:t>
             </w:r>
           </w:fldSimple>
         </w:p>
@@ -4294,7 +5565,7 @@
                 <w:sz w:val="32"/>
                 <w:szCs w:val="32"/>
               </w:rPr>
-              <w:t>17</w:t>
+              <w:t>19</w:t>
             </w:r>
           </w:fldSimple>
         </w:p>
@@ -4538,6 +5809,119 @@
 <file path=word/numbering.xml><?xml version="1.0" encoding="utf-8"?>
 <w:numbering xmlns:ve="http://schemas.openxmlformats.org/markup-compatibility/2006" xmlns:o="urn:schemas-microsoft-com:office:office" xmlns:r="http://schemas.openxmlformats.org/officeDocument/2006/relationships" xmlns:m="http://schemas.openxmlformats.org/officeDocument/2006/math" xmlns:v="urn:schemas-microsoft-com:vml" xmlns:wp="http://schemas.openxmlformats.org/drawingml/2006/wordprocessingDrawing" xmlns:w10="urn:schemas-microsoft-com:office:word" xmlns:w="http://schemas.openxmlformats.org/wordprocessingml/2006/main" xmlns:wne="http://schemas.microsoft.com/office/word/2006/wordml">
   <w:abstractNum w:abstractNumId="0">
+    <w:nsid w:val="0BC35F52"/>
+    <w:multiLevelType w:val="hybridMultilevel"/>
+    <w:tmpl w:val="0BE48788"/>
+    <w:lvl w:ilvl="0" w:tplc="04070001">
+      <w:start w:val="1"/>
+      <w:numFmt w:val="bullet"/>
+      <w:lvlText w:val=""/>
+      <w:lvlJc w:val="left"/>
+      <w:pPr>
+        <w:ind w:left="720" w:hanging="360"/>
+      </w:pPr>
+      <w:rPr>
+        <w:rFonts w:ascii="Symbol" w:hAnsi="Symbol" w:hint="default"/>
+      </w:rPr>
+    </w:lvl>
+    <w:lvl w:ilvl="1" w:tplc="04070003" w:tentative="1">
+      <w:start w:val="1"/>
+      <w:numFmt w:val="bullet"/>
+      <w:lvlText w:val="o"/>
+      <w:lvlJc w:val="left"/>
+      <w:pPr>
+        <w:ind w:left="1440" w:hanging="360"/>
+      </w:pPr>
+      <w:rPr>
+        <w:rFonts w:ascii="Courier New" w:hAnsi="Courier New" w:cs="Courier New" w:hint="default"/>
+      </w:rPr>
+    </w:lvl>
+    <w:lvl w:ilvl="2" w:tplc="04070005" w:tentative="1">
+      <w:start w:val="1"/>
+      <w:numFmt w:val="bullet"/>
+      <w:lvlText w:val=""/>
+      <w:lvlJc w:val="left"/>
+      <w:pPr>
+        <w:ind w:left="2160" w:hanging="360"/>
+      </w:pPr>
+      <w:rPr>
+        <w:rFonts w:ascii="Wingdings" w:hAnsi="Wingdings" w:hint="default"/>
+      </w:rPr>
+    </w:lvl>
+    <w:lvl w:ilvl="3" w:tplc="04070001" w:tentative="1">
+      <w:start w:val="1"/>
+      <w:numFmt w:val="bullet"/>
+      <w:lvlText w:val=""/>
+      <w:lvlJc w:val="left"/>
+      <w:pPr>
+        <w:ind w:left="2880" w:hanging="360"/>
+      </w:pPr>
+      <w:rPr>
+        <w:rFonts w:ascii="Symbol" w:hAnsi="Symbol" w:hint="default"/>
+      </w:rPr>
+    </w:lvl>
+    <w:lvl w:ilvl="4" w:tplc="04070003" w:tentative="1">
+      <w:start w:val="1"/>
+      <w:numFmt w:val="bullet"/>
+      <w:lvlText w:val="o"/>
+      <w:lvlJc w:val="left"/>
+      <w:pPr>
+        <w:ind w:left="3600" w:hanging="360"/>
+      </w:pPr>
+      <w:rPr>
+        <w:rFonts w:ascii="Courier New" w:hAnsi="Courier New" w:cs="Courier New" w:hint="default"/>
+      </w:rPr>
+    </w:lvl>
+    <w:lvl w:ilvl="5" w:tplc="04070005" w:tentative="1">
+      <w:start w:val="1"/>
+      <w:numFmt w:val="bullet"/>
+      <w:lvlText w:val=""/>
+      <w:lvlJc w:val="left"/>
+      <w:pPr>
+        <w:ind w:left="4320" w:hanging="360"/>
+      </w:pPr>
+      <w:rPr>
+        <w:rFonts w:ascii="Wingdings" w:hAnsi="Wingdings" w:hint="default"/>
+      </w:rPr>
+    </w:lvl>
+    <w:lvl w:ilvl="6" w:tplc="04070001" w:tentative="1">
+      <w:start w:val="1"/>
+      <w:numFmt w:val="bullet"/>
+      <w:lvlText w:val=""/>
+      <w:lvlJc w:val="left"/>
+      <w:pPr>
+        <w:ind w:left="5040" w:hanging="360"/>
+      </w:pPr>
+      <w:rPr>
+        <w:rFonts w:ascii="Symbol" w:hAnsi="Symbol" w:hint="default"/>
+      </w:rPr>
+    </w:lvl>
+    <w:lvl w:ilvl="7" w:tplc="04070003" w:tentative="1">
+      <w:start w:val="1"/>
+      <w:numFmt w:val="bullet"/>
+      <w:lvlText w:val="o"/>
+      <w:lvlJc w:val="left"/>
+      <w:pPr>
+        <w:ind w:left="5760" w:hanging="360"/>
+      </w:pPr>
+      <w:rPr>
+        <w:rFonts w:ascii="Courier New" w:hAnsi="Courier New" w:cs="Courier New" w:hint="default"/>
+      </w:rPr>
+    </w:lvl>
+    <w:lvl w:ilvl="8" w:tplc="04070005" w:tentative="1">
+      <w:start w:val="1"/>
+      <w:numFmt w:val="bullet"/>
+      <w:lvlText w:val=""/>
+      <w:lvlJc w:val="left"/>
+      <w:pPr>
+        <w:ind w:left="6480" w:hanging="360"/>
+      </w:pPr>
+      <w:rPr>
+        <w:rFonts w:ascii="Wingdings" w:hAnsi="Wingdings" w:hint="default"/>
+      </w:rPr>
+    </w:lvl>
+  </w:abstractNum>
+  <w:abstractNum w:abstractNumId="1">
     <w:nsid w:val="10CA5934"/>
     <w:multiLevelType w:val="hybridMultilevel"/>
     <w:tmpl w:val="DAF80552"/>
@@ -4650,7 +6034,120 @@
       </w:rPr>
     </w:lvl>
   </w:abstractNum>
-  <w:abstractNum w:abstractNumId="1">
+  <w:abstractNum w:abstractNumId="2">
+    <w:nsid w:val="113D7DF2"/>
+    <w:multiLevelType w:val="hybridMultilevel"/>
+    <w:tmpl w:val="03FE6DB0"/>
+    <w:lvl w:ilvl="0" w:tplc="04070001">
+      <w:start w:val="1"/>
+      <w:numFmt w:val="bullet"/>
+      <w:lvlText w:val=""/>
+      <w:lvlJc w:val="left"/>
+      <w:pPr>
+        <w:ind w:left="720" w:hanging="360"/>
+      </w:pPr>
+      <w:rPr>
+        <w:rFonts w:ascii="Symbol" w:hAnsi="Symbol" w:hint="default"/>
+      </w:rPr>
+    </w:lvl>
+    <w:lvl w:ilvl="1" w:tplc="04070003" w:tentative="1">
+      <w:start w:val="1"/>
+      <w:numFmt w:val="bullet"/>
+      <w:lvlText w:val="o"/>
+      <w:lvlJc w:val="left"/>
+      <w:pPr>
+        <w:ind w:left="1440" w:hanging="360"/>
+      </w:pPr>
+      <w:rPr>
+        <w:rFonts w:ascii="Courier New" w:hAnsi="Courier New" w:cs="Courier New" w:hint="default"/>
+      </w:rPr>
+    </w:lvl>
+    <w:lvl w:ilvl="2" w:tplc="04070005" w:tentative="1">
+      <w:start w:val="1"/>
+      <w:numFmt w:val="bullet"/>
+      <w:lvlText w:val=""/>
+      <w:lvlJc w:val="left"/>
+      <w:pPr>
+        <w:ind w:left="2160" w:hanging="360"/>
+      </w:pPr>
+      <w:rPr>
+        <w:rFonts w:ascii="Wingdings" w:hAnsi="Wingdings" w:hint="default"/>
+      </w:rPr>
+    </w:lvl>
+    <w:lvl w:ilvl="3" w:tplc="04070001" w:tentative="1">
+      <w:start w:val="1"/>
+      <w:numFmt w:val="bullet"/>
+      <w:lvlText w:val=""/>
+      <w:lvlJc w:val="left"/>
+      <w:pPr>
+        <w:ind w:left="2880" w:hanging="360"/>
+      </w:pPr>
+      <w:rPr>
+        <w:rFonts w:ascii="Symbol" w:hAnsi="Symbol" w:hint="default"/>
+      </w:rPr>
+    </w:lvl>
+    <w:lvl w:ilvl="4" w:tplc="04070003" w:tentative="1">
+      <w:start w:val="1"/>
+      <w:numFmt w:val="bullet"/>
+      <w:lvlText w:val="o"/>
+      <w:lvlJc w:val="left"/>
+      <w:pPr>
+        <w:ind w:left="3600" w:hanging="360"/>
+      </w:pPr>
+      <w:rPr>
+        <w:rFonts w:ascii="Courier New" w:hAnsi="Courier New" w:cs="Courier New" w:hint="default"/>
+      </w:rPr>
+    </w:lvl>
+    <w:lvl w:ilvl="5" w:tplc="04070005" w:tentative="1">
+      <w:start w:val="1"/>
+      <w:numFmt w:val="bullet"/>
+      <w:lvlText w:val=""/>
+      <w:lvlJc w:val="left"/>
+      <w:pPr>
+        <w:ind w:left="4320" w:hanging="360"/>
+      </w:pPr>
+      <w:rPr>
+        <w:rFonts w:ascii="Wingdings" w:hAnsi="Wingdings" w:hint="default"/>
+      </w:rPr>
+    </w:lvl>
+    <w:lvl w:ilvl="6" w:tplc="04070001" w:tentative="1">
+      <w:start w:val="1"/>
+      <w:numFmt w:val="bullet"/>
+      <w:lvlText w:val=""/>
+      <w:lvlJc w:val="left"/>
+      <w:pPr>
+        <w:ind w:left="5040" w:hanging="360"/>
+      </w:pPr>
+      <w:rPr>
+        <w:rFonts w:ascii="Symbol" w:hAnsi="Symbol" w:hint="default"/>
+      </w:rPr>
+    </w:lvl>
+    <w:lvl w:ilvl="7" w:tplc="04070003" w:tentative="1">
+      <w:start w:val="1"/>
+      <w:numFmt w:val="bullet"/>
+      <w:lvlText w:val="o"/>
+      <w:lvlJc w:val="left"/>
+      <w:pPr>
+        <w:ind w:left="5760" w:hanging="360"/>
+      </w:pPr>
+      <w:rPr>
+        <w:rFonts w:ascii="Courier New" w:hAnsi="Courier New" w:cs="Courier New" w:hint="default"/>
+      </w:rPr>
+    </w:lvl>
+    <w:lvl w:ilvl="8" w:tplc="04070005" w:tentative="1">
+      <w:start w:val="1"/>
+      <w:numFmt w:val="bullet"/>
+      <w:lvlText w:val=""/>
+      <w:lvlJc w:val="left"/>
+      <w:pPr>
+        <w:ind w:left="6480" w:hanging="360"/>
+      </w:pPr>
+      <w:rPr>
+        <w:rFonts w:ascii="Wingdings" w:hAnsi="Wingdings" w:hint="default"/>
+      </w:rPr>
+    </w:lvl>
+  </w:abstractNum>
+  <w:abstractNum w:abstractNumId="3">
     <w:nsid w:val="1541140B"/>
     <w:multiLevelType w:val="hybridMultilevel"/>
     <w:tmpl w:val="347CEC36"/>
@@ -4791,7 +6288,7 @@
       </w:rPr>
     </w:lvl>
   </w:abstractNum>
-  <w:abstractNum w:abstractNumId="2">
+  <w:abstractNum w:abstractNumId="4">
     <w:nsid w:val="27743D46"/>
     <w:multiLevelType w:val="hybridMultilevel"/>
     <w:tmpl w:val="DBD4DA0C"/>
@@ -4904,7 +6401,233 @@
       </w:rPr>
     </w:lvl>
   </w:abstractNum>
-  <w:abstractNum w:abstractNumId="3">
+  <w:abstractNum w:abstractNumId="5">
+    <w:nsid w:val="31704DDD"/>
+    <w:multiLevelType w:val="hybridMultilevel"/>
+    <w:tmpl w:val="DB001608"/>
+    <w:lvl w:ilvl="0" w:tplc="04070001">
+      <w:start w:val="1"/>
+      <w:numFmt w:val="bullet"/>
+      <w:lvlText w:val=""/>
+      <w:lvlJc w:val="left"/>
+      <w:pPr>
+        <w:ind w:left="720" w:hanging="360"/>
+      </w:pPr>
+      <w:rPr>
+        <w:rFonts w:ascii="Symbol" w:hAnsi="Symbol" w:hint="default"/>
+      </w:rPr>
+    </w:lvl>
+    <w:lvl w:ilvl="1" w:tplc="04070003" w:tentative="1">
+      <w:start w:val="1"/>
+      <w:numFmt w:val="bullet"/>
+      <w:lvlText w:val="o"/>
+      <w:lvlJc w:val="left"/>
+      <w:pPr>
+        <w:ind w:left="1440" w:hanging="360"/>
+      </w:pPr>
+      <w:rPr>
+        <w:rFonts w:ascii="Courier New" w:hAnsi="Courier New" w:cs="Courier New" w:hint="default"/>
+      </w:rPr>
+    </w:lvl>
+    <w:lvl w:ilvl="2" w:tplc="04070005" w:tentative="1">
+      <w:start w:val="1"/>
+      <w:numFmt w:val="bullet"/>
+      <w:lvlText w:val=""/>
+      <w:lvlJc w:val="left"/>
+      <w:pPr>
+        <w:ind w:left="2160" w:hanging="360"/>
+      </w:pPr>
+      <w:rPr>
+        <w:rFonts w:ascii="Wingdings" w:hAnsi="Wingdings" w:hint="default"/>
+      </w:rPr>
+    </w:lvl>
+    <w:lvl w:ilvl="3" w:tplc="04070001" w:tentative="1">
+      <w:start w:val="1"/>
+      <w:numFmt w:val="bullet"/>
+      <w:lvlText w:val=""/>
+      <w:lvlJc w:val="left"/>
+      <w:pPr>
+        <w:ind w:left="2880" w:hanging="360"/>
+      </w:pPr>
+      <w:rPr>
+        <w:rFonts w:ascii="Symbol" w:hAnsi="Symbol" w:hint="default"/>
+      </w:rPr>
+    </w:lvl>
+    <w:lvl w:ilvl="4" w:tplc="04070003" w:tentative="1">
+      <w:start w:val="1"/>
+      <w:numFmt w:val="bullet"/>
+      <w:lvlText w:val="o"/>
+      <w:lvlJc w:val="left"/>
+      <w:pPr>
+        <w:ind w:left="3600" w:hanging="360"/>
+      </w:pPr>
+      <w:rPr>
+        <w:rFonts w:ascii="Courier New" w:hAnsi="Courier New" w:cs="Courier New" w:hint="default"/>
+      </w:rPr>
+    </w:lvl>
+    <w:lvl w:ilvl="5" w:tplc="04070005" w:tentative="1">
+      <w:start w:val="1"/>
+      <w:numFmt w:val="bullet"/>
+      <w:lvlText w:val=""/>
+      <w:lvlJc w:val="left"/>
+      <w:pPr>
+        <w:ind w:left="4320" w:hanging="360"/>
+      </w:pPr>
+      <w:rPr>
+        <w:rFonts w:ascii="Wingdings" w:hAnsi="Wingdings" w:hint="default"/>
+      </w:rPr>
+    </w:lvl>
+    <w:lvl w:ilvl="6" w:tplc="04070001" w:tentative="1">
+      <w:start w:val="1"/>
+      <w:numFmt w:val="bullet"/>
+      <w:lvlText w:val=""/>
+      <w:lvlJc w:val="left"/>
+      <w:pPr>
+        <w:ind w:left="5040" w:hanging="360"/>
+      </w:pPr>
+      <w:rPr>
+        <w:rFonts w:ascii="Symbol" w:hAnsi="Symbol" w:hint="default"/>
+      </w:rPr>
+    </w:lvl>
+    <w:lvl w:ilvl="7" w:tplc="04070003" w:tentative="1">
+      <w:start w:val="1"/>
+      <w:numFmt w:val="bullet"/>
+      <w:lvlText w:val="o"/>
+      <w:lvlJc w:val="left"/>
+      <w:pPr>
+        <w:ind w:left="5760" w:hanging="360"/>
+      </w:pPr>
+      <w:rPr>
+        <w:rFonts w:ascii="Courier New" w:hAnsi="Courier New" w:cs="Courier New" w:hint="default"/>
+      </w:rPr>
+    </w:lvl>
+    <w:lvl w:ilvl="8" w:tplc="04070005" w:tentative="1">
+      <w:start w:val="1"/>
+      <w:numFmt w:val="bullet"/>
+      <w:lvlText w:val=""/>
+      <w:lvlJc w:val="left"/>
+      <w:pPr>
+        <w:ind w:left="6480" w:hanging="360"/>
+      </w:pPr>
+      <w:rPr>
+        <w:rFonts w:ascii="Wingdings" w:hAnsi="Wingdings" w:hint="default"/>
+      </w:rPr>
+    </w:lvl>
+  </w:abstractNum>
+  <w:abstractNum w:abstractNumId="6">
+    <w:nsid w:val="42D05FAC"/>
+    <w:multiLevelType w:val="hybridMultilevel"/>
+    <w:tmpl w:val="421212C0"/>
+    <w:lvl w:ilvl="0" w:tplc="04070001">
+      <w:start w:val="1"/>
+      <w:numFmt w:val="bullet"/>
+      <w:lvlText w:val=""/>
+      <w:lvlJc w:val="left"/>
+      <w:pPr>
+        <w:ind w:left="720" w:hanging="360"/>
+      </w:pPr>
+      <w:rPr>
+        <w:rFonts w:ascii="Symbol" w:hAnsi="Symbol" w:hint="default"/>
+      </w:rPr>
+    </w:lvl>
+    <w:lvl w:ilvl="1" w:tplc="04070003" w:tentative="1">
+      <w:start w:val="1"/>
+      <w:numFmt w:val="bullet"/>
+      <w:lvlText w:val="o"/>
+      <w:lvlJc w:val="left"/>
+      <w:pPr>
+        <w:ind w:left="1440" w:hanging="360"/>
+      </w:pPr>
+      <w:rPr>
+        <w:rFonts w:ascii="Courier New" w:hAnsi="Courier New" w:cs="Courier New" w:hint="default"/>
+      </w:rPr>
+    </w:lvl>
+    <w:lvl w:ilvl="2" w:tplc="04070005" w:tentative="1">
+      <w:start w:val="1"/>
+      <w:numFmt w:val="bullet"/>
+      <w:lvlText w:val=""/>
+      <w:lvlJc w:val="left"/>
+      <w:pPr>
+        <w:ind w:left="2160" w:hanging="360"/>
+      </w:pPr>
+      <w:rPr>
+        <w:rFonts w:ascii="Wingdings" w:hAnsi="Wingdings" w:hint="default"/>
+      </w:rPr>
+    </w:lvl>
+    <w:lvl w:ilvl="3" w:tplc="04070001" w:tentative="1">
+      <w:start w:val="1"/>
+      <w:numFmt w:val="bullet"/>
+      <w:lvlText w:val=""/>
+      <w:lvlJc w:val="left"/>
+      <w:pPr>
+        <w:ind w:left="2880" w:hanging="360"/>
+      </w:pPr>
+      <w:rPr>
+        <w:rFonts w:ascii="Symbol" w:hAnsi="Symbol" w:hint="default"/>
+      </w:rPr>
+    </w:lvl>
+    <w:lvl w:ilvl="4" w:tplc="04070003" w:tentative="1">
+      <w:start w:val="1"/>
+      <w:numFmt w:val="bullet"/>
+      <w:lvlText w:val="o"/>
+      <w:lvlJc w:val="left"/>
+      <w:pPr>
+        <w:ind w:left="3600" w:hanging="360"/>
+      </w:pPr>
+      <w:rPr>
+        <w:rFonts w:ascii="Courier New" w:hAnsi="Courier New" w:cs="Courier New" w:hint="default"/>
+      </w:rPr>
+    </w:lvl>
+    <w:lvl w:ilvl="5" w:tplc="04070005" w:tentative="1">
+      <w:start w:val="1"/>
+      <w:numFmt w:val="bullet"/>
+      <w:lvlText w:val=""/>
+      <w:lvlJc w:val="left"/>
+      <w:pPr>
+        <w:ind w:left="4320" w:hanging="360"/>
+      </w:pPr>
+      <w:rPr>
+        <w:rFonts w:ascii="Wingdings" w:hAnsi="Wingdings" w:hint="default"/>
+      </w:rPr>
+    </w:lvl>
+    <w:lvl w:ilvl="6" w:tplc="04070001" w:tentative="1">
+      <w:start w:val="1"/>
+      <w:numFmt w:val="bullet"/>
+      <w:lvlText w:val=""/>
+      <w:lvlJc w:val="left"/>
+      <w:pPr>
+        <w:ind w:left="5040" w:hanging="360"/>
+      </w:pPr>
+      <w:rPr>
+        <w:rFonts w:ascii="Symbol" w:hAnsi="Symbol" w:hint="default"/>
+      </w:rPr>
+    </w:lvl>
+    <w:lvl w:ilvl="7" w:tplc="04070003" w:tentative="1">
+      <w:start w:val="1"/>
+      <w:numFmt w:val="bullet"/>
+      <w:lvlText w:val="o"/>
+      <w:lvlJc w:val="left"/>
+      <w:pPr>
+        <w:ind w:left="5760" w:hanging="360"/>
+      </w:pPr>
+      <w:rPr>
+        <w:rFonts w:ascii="Courier New" w:hAnsi="Courier New" w:cs="Courier New" w:hint="default"/>
+      </w:rPr>
+    </w:lvl>
+    <w:lvl w:ilvl="8" w:tplc="04070005" w:tentative="1">
+      <w:start w:val="1"/>
+      <w:numFmt w:val="bullet"/>
+      <w:lvlText w:val=""/>
+      <w:lvlJc w:val="left"/>
+      <w:pPr>
+        <w:ind w:left="6480" w:hanging="360"/>
+      </w:pPr>
+      <w:rPr>
+        <w:rFonts w:ascii="Wingdings" w:hAnsi="Wingdings" w:hint="default"/>
+      </w:rPr>
+    </w:lvl>
+  </w:abstractNum>
+  <w:abstractNum w:abstractNumId="7">
     <w:nsid w:val="465F6846"/>
     <w:multiLevelType w:val="multilevel"/>
     <w:tmpl w:val="5D948E20"/>
@@ -5045,7 +6768,7 @@
       </w:rPr>
     </w:lvl>
   </w:abstractNum>
-  <w:abstractNum w:abstractNumId="4">
+  <w:abstractNum w:abstractNumId="8">
     <w:nsid w:val="4A4C0DE5"/>
     <w:multiLevelType w:val="hybridMultilevel"/>
     <w:tmpl w:val="E2D0D086"/>
@@ -5158,7 +6881,7 @@
       </w:rPr>
     </w:lvl>
   </w:abstractNum>
-  <w:abstractNum w:abstractNumId="5">
+  <w:abstractNum w:abstractNumId="9">
     <w:nsid w:val="501C06EE"/>
     <w:multiLevelType w:val="multilevel"/>
     <w:tmpl w:val="3C2EFABC"/>
@@ -5299,7 +7022,7 @@
       </w:rPr>
     </w:lvl>
   </w:abstractNum>
-  <w:abstractNum w:abstractNumId="6">
+  <w:abstractNum w:abstractNumId="10">
     <w:nsid w:val="59567A44"/>
     <w:multiLevelType w:val="hybridMultilevel"/>
     <w:tmpl w:val="8BE083D2"/>
@@ -5412,7 +7135,120 @@
       </w:rPr>
     </w:lvl>
   </w:abstractNum>
-  <w:abstractNum w:abstractNumId="7">
+  <w:abstractNum w:abstractNumId="11">
+    <w:nsid w:val="5E583121"/>
+    <w:multiLevelType w:val="hybridMultilevel"/>
+    <w:tmpl w:val="0E424706"/>
+    <w:lvl w:ilvl="0" w:tplc="04070001">
+      <w:start w:val="1"/>
+      <w:numFmt w:val="bullet"/>
+      <w:lvlText w:val=""/>
+      <w:lvlJc w:val="left"/>
+      <w:pPr>
+        <w:ind w:left="720" w:hanging="360"/>
+      </w:pPr>
+      <w:rPr>
+        <w:rFonts w:ascii="Symbol" w:hAnsi="Symbol" w:hint="default"/>
+      </w:rPr>
+    </w:lvl>
+    <w:lvl w:ilvl="1" w:tplc="04070003" w:tentative="1">
+      <w:start w:val="1"/>
+      <w:numFmt w:val="bullet"/>
+      <w:lvlText w:val="o"/>
+      <w:lvlJc w:val="left"/>
+      <w:pPr>
+        <w:ind w:left="1440" w:hanging="360"/>
+      </w:pPr>
+      <w:rPr>
+        <w:rFonts w:ascii="Courier New" w:hAnsi="Courier New" w:cs="Courier New" w:hint="default"/>
+      </w:rPr>
+    </w:lvl>
+    <w:lvl w:ilvl="2" w:tplc="04070005" w:tentative="1">
+      <w:start w:val="1"/>
+      <w:numFmt w:val="bullet"/>
+      <w:lvlText w:val=""/>
+      <w:lvlJc w:val="left"/>
+      <w:pPr>
+        <w:ind w:left="2160" w:hanging="360"/>
+      </w:pPr>
+      <w:rPr>
+        <w:rFonts w:ascii="Wingdings" w:hAnsi="Wingdings" w:hint="default"/>
+      </w:rPr>
+    </w:lvl>
+    <w:lvl w:ilvl="3" w:tplc="04070001" w:tentative="1">
+      <w:start w:val="1"/>
+      <w:numFmt w:val="bullet"/>
+      <w:lvlText w:val=""/>
+      <w:lvlJc w:val="left"/>
+      <w:pPr>
+        <w:ind w:left="2880" w:hanging="360"/>
+      </w:pPr>
+      <w:rPr>
+        <w:rFonts w:ascii="Symbol" w:hAnsi="Symbol" w:hint="default"/>
+      </w:rPr>
+    </w:lvl>
+    <w:lvl w:ilvl="4" w:tplc="04070003" w:tentative="1">
+      <w:start w:val="1"/>
+      <w:numFmt w:val="bullet"/>
+      <w:lvlText w:val="o"/>
+      <w:lvlJc w:val="left"/>
+      <w:pPr>
+        <w:ind w:left="3600" w:hanging="360"/>
+      </w:pPr>
+      <w:rPr>
+        <w:rFonts w:ascii="Courier New" w:hAnsi="Courier New" w:cs="Courier New" w:hint="default"/>
+      </w:rPr>
+    </w:lvl>
+    <w:lvl w:ilvl="5" w:tplc="04070005" w:tentative="1">
+      <w:start w:val="1"/>
+      <w:numFmt w:val="bullet"/>
+      <w:lvlText w:val=""/>
+      <w:lvlJc w:val="left"/>
+      <w:pPr>
+        <w:ind w:left="4320" w:hanging="360"/>
+      </w:pPr>
+      <w:rPr>
+        <w:rFonts w:ascii="Wingdings" w:hAnsi="Wingdings" w:hint="default"/>
+      </w:rPr>
+    </w:lvl>
+    <w:lvl w:ilvl="6" w:tplc="04070001" w:tentative="1">
+      <w:start w:val="1"/>
+      <w:numFmt w:val="bullet"/>
+      <w:lvlText w:val=""/>
+      <w:lvlJc w:val="left"/>
+      <w:pPr>
+        <w:ind w:left="5040" w:hanging="360"/>
+      </w:pPr>
+      <w:rPr>
+        <w:rFonts w:ascii="Symbol" w:hAnsi="Symbol" w:hint="default"/>
+      </w:rPr>
+    </w:lvl>
+    <w:lvl w:ilvl="7" w:tplc="04070003" w:tentative="1">
+      <w:start w:val="1"/>
+      <w:numFmt w:val="bullet"/>
+      <w:lvlText w:val="o"/>
+      <w:lvlJc w:val="left"/>
+      <w:pPr>
+        <w:ind w:left="5760" w:hanging="360"/>
+      </w:pPr>
+      <w:rPr>
+        <w:rFonts w:ascii="Courier New" w:hAnsi="Courier New" w:cs="Courier New" w:hint="default"/>
+      </w:rPr>
+    </w:lvl>
+    <w:lvl w:ilvl="8" w:tplc="04070005" w:tentative="1">
+      <w:start w:val="1"/>
+      <w:numFmt w:val="bullet"/>
+      <w:lvlText w:val=""/>
+      <w:lvlJc w:val="left"/>
+      <w:pPr>
+        <w:ind w:left="6480" w:hanging="360"/>
+      </w:pPr>
+      <w:rPr>
+        <w:rFonts w:ascii="Wingdings" w:hAnsi="Wingdings" w:hint="default"/>
+      </w:rPr>
+    </w:lvl>
+  </w:abstractNum>
+  <w:abstractNum w:abstractNumId="12">
     <w:nsid w:val="62053571"/>
     <w:multiLevelType w:val="hybridMultilevel"/>
     <w:tmpl w:val="FE22E88C"/>
@@ -5525,7 +7361,7 @@
       </w:rPr>
     </w:lvl>
   </w:abstractNum>
-  <w:abstractNum w:abstractNumId="8">
+  <w:abstractNum w:abstractNumId="13">
     <w:nsid w:val="65D017B9"/>
     <w:multiLevelType w:val="multilevel"/>
     <w:tmpl w:val="04070025"/>
@@ -5620,7 +7456,7 @@
       </w:pPr>
     </w:lvl>
   </w:abstractNum>
-  <w:abstractNum w:abstractNumId="9">
+  <w:abstractNum w:abstractNumId="14">
     <w:nsid w:val="6734152A"/>
     <w:multiLevelType w:val="hybridMultilevel"/>
     <w:tmpl w:val="86FCDE42"/>
@@ -5761,7 +7597,7 @@
       </w:rPr>
     </w:lvl>
   </w:abstractNum>
-  <w:abstractNum w:abstractNumId="10">
+  <w:abstractNum w:abstractNumId="15">
     <w:nsid w:val="6B3C386D"/>
     <w:multiLevelType w:val="hybridMultilevel"/>
     <w:tmpl w:val="BD18DF3A"/>
@@ -5875,37 +7711,52 @@
     </w:lvl>
   </w:abstractNum>
   <w:num w:numId="1">
+    <w:abstractNumId w:val="9"/>
+  </w:num>
+  <w:num w:numId="2">
+    <w:abstractNumId w:val="7"/>
+  </w:num>
+  <w:num w:numId="3">
+    <w:abstractNumId w:val="3"/>
+  </w:num>
+  <w:num w:numId="4">
+    <w:abstractNumId w:val="14"/>
+  </w:num>
+  <w:num w:numId="5">
+    <w:abstractNumId w:val="13"/>
+  </w:num>
+  <w:num w:numId="6">
+    <w:abstractNumId w:val="4"/>
+  </w:num>
+  <w:num w:numId="7">
+    <w:abstractNumId w:val="1"/>
+  </w:num>
+  <w:num w:numId="8">
+    <w:abstractNumId w:val="15"/>
+  </w:num>
+  <w:num w:numId="9">
+    <w:abstractNumId w:val="8"/>
+  </w:num>
+  <w:num w:numId="10">
+    <w:abstractNumId w:val="10"/>
+  </w:num>
+  <w:num w:numId="11">
+    <w:abstractNumId w:val="12"/>
+  </w:num>
+  <w:num w:numId="12">
+    <w:abstractNumId w:val="2"/>
+  </w:num>
+  <w:num w:numId="13">
     <w:abstractNumId w:val="5"/>
   </w:num>
-  <w:num w:numId="2">
-    <w:abstractNumId w:val="3"/>
-  </w:num>
-  <w:num w:numId="3">
-    <w:abstractNumId w:val="1"/>
-  </w:num>
-  <w:num w:numId="4">
-    <w:abstractNumId w:val="9"/>
-  </w:num>
-  <w:num w:numId="5">
-    <w:abstractNumId w:val="8"/>
-  </w:num>
-  <w:num w:numId="6">
-    <w:abstractNumId w:val="2"/>
-  </w:num>
-  <w:num w:numId="7">
+  <w:num w:numId="14">
     <w:abstractNumId w:val="0"/>
   </w:num>
-  <w:num w:numId="8">
-    <w:abstractNumId w:val="10"/>
+  <w:num w:numId="15">
+    <w:abstractNumId w:val="11"/>
   </w:num>
-  <w:num w:numId="9">
-    <w:abstractNumId w:val="4"/>
-  </w:num>
-  <w:num w:numId="10">
+  <w:num w:numId="16">
     <w:abstractNumId w:val="6"/>
-  </w:num>
-  <w:num w:numId="11">
-    <w:abstractNumId w:val="7"/>
   </w:num>
   <w:numIdMacAtCleanup w:val="11"/>
 </w:numbering>
@@ -7014,7 +8865,7 @@
 </file>
 
 <file path=customXml/itemProps1.xml><?xml version="1.0" encoding="utf-8"?>
-<ds:datastoreItem xmlns:ds="http://schemas.openxmlformats.org/officeDocument/2006/customXml" ds:itemID="{369CF474-A224-4424-82AA-A229B56DE0E8}">
+<ds:datastoreItem xmlns:ds="http://schemas.openxmlformats.org/officeDocument/2006/customXml" ds:itemID="{3BBA4247-C0EE-4A90-B8FE-119C528CA909}">
   <ds:schemaRefs>
     <ds:schemaRef ds:uri="http://schemas.openxmlformats.org/officeDocument/2006/bibliography"/>
   </ds:schemaRefs>

</xml_diff>